<commit_message>
Continued working on part 2
</commit_message>
<xml_diff>
--- a/hw1/part2/Answers.docx
+++ b/hw1/part2/Answers.docx
@@ -1,7 +1,31 @@
 
 <file path=word/document.xml><?xml version="1.0" encoding="utf-8"?>
-<w:document xmlns:wpc="http://schemas.microsoft.com/office/word/2010/wordprocessingCanvas" xmlns:mc="http://schemas.openxmlformats.org/markup-compatibility/2006" xmlns:o="urn:schemas-microsoft-com:office:office" xmlns:r="http://schemas.openxmlformats.org/officeDocument/2006/relationships" xmlns:m="http://schemas.openxmlformats.org/officeDocument/2006/math" xmlns:v="urn:schemas-microsoft-com:vml" xmlns:wp14="http://schemas.microsoft.com/office/word/2010/wordprocessingDrawing" xmlns:wp="http://schemas.openxmlformats.org/drawingml/2006/wordprocessingDrawing" xmlns:w10="urn:schemas-microsoft-com:office:word" xmlns:w="http://schemas.openxmlformats.org/wordprocessingml/2006/main" xmlns:w14="http://schemas.microsoft.com/office/word/2010/wordml" xmlns:w15="http://schemas.microsoft.com/office/word/2012/wordml" xmlns:wpg="http://schemas.microsoft.com/office/word/2010/wordprocessingGroup" xmlns:wpi="http://schemas.microsoft.com/office/word/2010/wordprocessingInk" xmlns:wne="http://schemas.microsoft.com/office/word/2006/wordml" xmlns:wps="http://schemas.microsoft.com/office/word/2010/wordprocessingShape" mc:Ignorable="w14 w15 wp14">
+<w:document xmlns:wpc="http://schemas.microsoft.com/office/word/2010/wordprocessingCanvas" xmlns:mc="http://schemas.openxmlformats.org/markup-compatibility/2006" xmlns:o="urn:schemas-microsoft-com:office:office" xmlns:r="http://schemas.openxmlformats.org/officeDocument/2006/relationships" xmlns:m="http://schemas.openxmlformats.org/officeDocument/2006/math" xmlns:v="urn:schemas-microsoft-com:vml" xmlns:wp14="http://schemas.microsoft.com/office/word/2010/wordprocessingDrawing" xmlns:wp="http://schemas.openxmlformats.org/drawingml/2006/wordprocessingDrawing" xmlns:w10="urn:schemas-microsoft-com:office:word" xmlns:w="http://schemas.openxmlformats.org/wordprocessingml/2006/main" xmlns:w14="http://schemas.microsoft.com/office/word/2010/wordml" xmlns:wpg="http://schemas.microsoft.com/office/word/2010/wordprocessingGroup" xmlns:wpi="http://schemas.microsoft.com/office/word/2010/wordprocessingInk" xmlns:wne="http://schemas.microsoft.com/office/word/2006/wordml" xmlns:wps="http://schemas.microsoft.com/office/word/2010/wordprocessingShape" mc:Ignorable="w14 wp14">
   <w:body>
+    <w:p>
+      <w:pPr>
+        <w:pStyle w:val="ListParagraph"/>
+        <w:bidi w:val="0"/>
+        <w:rPr>
+          <w:b/>
+          <w:bCs/>
+        </w:rPr>
+      </w:pPr>
+      <w:r>
+        <w:rPr>
+          <w:b/>
+          <w:bCs/>
+        </w:rPr>
+        <w:t>I AM HERE: 31:55</w:t>
+      </w:r>
+    </w:p>
+    <w:p>
+      <w:pPr>
+        <w:pStyle w:val="Heading1"/>
+      </w:pPr>
+      <w:bookmarkStart w:id="0" w:name="_GoBack"/>
+      <w:bookmarkEnd w:id="0"/>
+    </w:p>
     <w:p>
       <w:pPr>
         <w:pStyle w:val="Heading1"/>
@@ -76,27 +100,27 @@
           <w:numId w:val="2"/>
         </w:numPr>
       </w:pPr>
-      <w:commentRangeStart w:id="0"/>
-      <w:r>
-        <w:rPr>
-          <w:rFonts w:hint="cs"/>
-          <w:rtl/>
-        </w:rPr>
-        <w:t xml:space="preserve">תכונה טובה של </w:t>
-      </w:r>
+      <w:r>
+        <w:rPr>
+          <w:rFonts w:hint="cs"/>
+          <w:rtl/>
+        </w:rPr>
+        <w:t xml:space="preserve">כאשר כותבים </w:t>
+      </w:r>
+      <w:commentRangeStart w:id="1"/>
       <w:r>
         <w:rPr>
           <w:rFonts w:hint="cs"/>
         </w:rPr>
         <w:t>API</w:t>
       </w:r>
-      <w:commentRangeEnd w:id="0"/>
+      <w:commentRangeEnd w:id="1"/>
       <w:r>
         <w:rPr>
           <w:rStyle w:val="CommentReference"/>
           <w:rtl/>
         </w:rPr>
-        <w:commentReference w:id="0"/>
+        <w:commentReference w:id="1"/>
       </w:r>
       <w:r>
         <w:rPr>
@@ -116,7 +140,14 @@
           <w:rFonts w:hint="cs"/>
           <w:rtl/>
         </w:rPr>
-        <w:t xml:space="preserve"> קל לשימוש גם ללא </w:t>
+        <w:t xml:space="preserve"> צריך לתכנן אותו כך שיהיה </w:t>
+      </w:r>
+      <w:r>
+        <w:rPr>
+          <w:rFonts w:hint="cs"/>
+          <w:rtl/>
+        </w:rPr>
+        <w:t xml:space="preserve">קל לשימוש גם ללא </w:t>
       </w:r>
       <w:r>
         <w:rPr>
@@ -130,7 +161,37 @@
           <w:rFonts w:hint="cs"/>
           <w:rtl/>
         </w:rPr>
-        <w:t>בתיעוד בכל פעם.</w:t>
+        <w:t xml:space="preserve">בתיעוד בכל פעם. </w:t>
+      </w:r>
+      <w:r>
+        <w:rPr>
+          <w:rFonts w:hint="cs"/>
+          <w:rtl/>
+        </w:rPr>
+        <w:t>זו דוגמא לעיקרון</w:t>
+      </w:r>
+      <w:r>
+        <w:rPr>
+          <w:rFonts w:hint="cs"/>
+          <w:rtl/>
+        </w:rPr>
+        <w:t xml:space="preserve"> </w:t>
+      </w:r>
+      <w:proofErr w:type="spellStart"/>
+      <w:r>
+        <w:rPr>
+          <w:rFonts w:hint="cs"/>
+          <w:rtl/>
+        </w:rPr>
+        <w:t>בספרטניזציה</w:t>
+      </w:r>
+      <w:proofErr w:type="spellEnd"/>
+      <w:r>
+        <w:rPr>
+          <w:rFonts w:hint="cs"/>
+          <w:rtl/>
+        </w:rPr>
+        <w:t xml:space="preserve"> שאומר שצריך למזער את התיעוד.</w:t>
       </w:r>
       <w:r>
         <w:rPr>
@@ -149,12 +210,13 @@
         </w:numPr>
         <w:rPr>
           <w:rFonts w:hint="cs"/>
-          <w:rtl/>
-        </w:rPr>
-      </w:pPr>
-      <w:r>
-        <w:rPr>
-          <w:rFonts w:hint="cs"/>
+          <w:strike/>
+        </w:rPr>
+      </w:pPr>
+      <w:r>
+        <w:rPr>
+          <w:rFonts w:hint="cs"/>
+          <w:strike/>
           <w:rtl/>
         </w:rPr>
         <w:t xml:space="preserve">עקרון חשוב </w:t>
@@ -163,6 +225,7 @@
       <w:r>
         <w:rPr>
           <w:rFonts w:hint="cs"/>
+          <w:strike/>
           <w:rtl/>
         </w:rPr>
         <w:t>בספרטניזציה</w:t>
@@ -171,12 +234,14 @@
       <w:r>
         <w:rPr>
           <w:rFonts w:hint="cs"/>
+          <w:strike/>
           <w:rtl/>
         </w:rPr>
         <w:t xml:space="preserve"> הוא הקריאות של הקוד </w:t>
       </w:r>
       <w:r>
         <w:rPr>
+          <w:strike/>
           <w:rtl/>
         </w:rPr>
         <w:t>–</w:t>
@@ -184,6 +249,7 @@
       <w:r>
         <w:rPr>
           <w:rFonts w:hint="cs"/>
+          <w:strike/>
           <w:rtl/>
         </w:rPr>
         <w:t xml:space="preserve"> ולפי הסרטון, </w:t>
@@ -191,15 +257,20 @@
       <w:r>
         <w:rPr>
           <w:rFonts w:hint="cs"/>
+          <w:strike/>
         </w:rPr>
         <w:t>AP</w:t>
       </w:r>
       <w:r>
+        <w:rPr>
+          <w:strike/>
+        </w:rPr>
         <w:t>I</w:t>
       </w:r>
       <w:r>
         <w:rPr>
           <w:rFonts w:hint="cs"/>
+          <w:strike/>
           <w:rtl/>
         </w:rPr>
         <w:t xml:space="preserve"> טוב צריך לאפשר לקוד שמשתמש ב-</w:t>
@@ -207,12 +278,14 @@
       <w:r>
         <w:rPr>
           <w:rFonts w:hint="cs"/>
+          <w:strike/>
         </w:rPr>
         <w:t>API</w:t>
       </w:r>
       <w:r>
         <w:rPr>
           <w:rFonts w:hint="cs"/>
+          <w:strike/>
           <w:rtl/>
         </w:rPr>
         <w:t xml:space="preserve"> להיות קריא.</w:t>
@@ -220,12 +293,148 @@
     </w:p>
     <w:p>
       <w:pPr>
-        <w:rPr>
-          <w:rtl/>
-        </w:rPr>
-      </w:pPr>
-      <w:bookmarkStart w:id="1" w:name="_GoBack"/>
-      <w:bookmarkEnd w:id="1"/>
+        <w:pStyle w:val="ListParagraph"/>
+        <w:numPr>
+          <w:ilvl w:val="0"/>
+          <w:numId w:val="2"/>
+        </w:numPr>
+        <w:bidi w:val="0"/>
+      </w:pPr>
+      <w:r>
+        <w:t xml:space="preserve">When writing the initial spec of the API – one should keep it </w:t>
+      </w:r>
+      <w:r>
+        <w:t xml:space="preserve">as short as possible (in order to allow doing modifications </w:t>
+      </w:r>
+      <w:proofErr w:type="spellStart"/>
+      <w:r>
+        <w:t>quikly</w:t>
+      </w:r>
+      <w:proofErr w:type="spellEnd"/>
+      <w:r>
+        <w:t xml:space="preserve">). </w:t>
+      </w:r>
+      <w:proofErr w:type="gramStart"/>
+      <w:r>
+        <w:t>This follow</w:t>
+      </w:r>
+      <w:proofErr w:type="gramEnd"/>
+      <w:r>
+        <w:t xml:space="preserve"> the key rule of </w:t>
+      </w:r>
+      <w:proofErr w:type="spellStart"/>
+      <w:r>
+        <w:t>Spartanization</w:t>
+      </w:r>
+      <w:proofErr w:type="spellEnd"/>
+      <w:r>
+        <w:t xml:space="preserve"> – making everything as short as possible.</w:t>
+      </w:r>
+    </w:p>
+    <w:p>
+      <w:pPr>
+        <w:pStyle w:val="ListParagraph"/>
+        <w:numPr>
+          <w:ilvl w:val="0"/>
+          <w:numId w:val="2"/>
+        </w:numPr>
+        <w:bidi w:val="0"/>
+      </w:pPr>
+      <w:r>
+        <w:t xml:space="preserve">An API should be “as small as possible but no smaller”, and when in doubt whether a given functionality is needed – we should leave it out. </w:t>
+      </w:r>
+    </w:p>
+    <w:p>
+      <w:pPr>
+        <w:pStyle w:val="ListParagraph"/>
+        <w:bidi w:val="0"/>
+      </w:pPr>
+    </w:p>
+    <w:p>
+      <w:pPr>
+        <w:pStyle w:val="ListParagraph"/>
+        <w:numPr>
+          <w:ilvl w:val="0"/>
+          <w:numId w:val="2"/>
+        </w:numPr>
+        <w:bidi w:val="0"/>
+      </w:pPr>
+      <w:r>
+        <w:t xml:space="preserve">Minimize the </w:t>
+      </w:r>
+      <w:r>
+        <w:t>accessibility of everything, e.g. making classes and members as private as possible.</w:t>
+      </w:r>
+    </w:p>
+    <w:p>
+      <w:pPr>
+        <w:pStyle w:val="ListParagraph"/>
+        <w:bidi w:val="0"/>
+        <w:ind w:left="1440"/>
+      </w:pPr>
+    </w:p>
+    <w:p>
+      <w:pPr>
+        <w:pStyle w:val="ListParagraph"/>
+        <w:bidi w:val="0"/>
+      </w:pPr>
+    </w:p>
+    <w:p>
+      <w:pPr>
+        <w:pStyle w:val="ListParagraph"/>
+        <w:bidi w:val="0"/>
+      </w:pPr>
+    </w:p>
+    <w:p>
+      <w:pPr>
+        <w:pStyle w:val="Heading1"/>
+        <w:bidi w:val="0"/>
+      </w:pPr>
+      <w:r>
+        <w:t>TMP</w:t>
+      </w:r>
+    </w:p>
+    <w:p>
+      <w:pPr>
+        <w:pStyle w:val="ListParagraph"/>
+        <w:bidi w:val="0"/>
+      </w:pPr>
+    </w:p>
+    <w:p>
+      <w:pPr>
+        <w:pStyle w:val="ListParagraph"/>
+        <w:bidi w:val="0"/>
+      </w:pPr>
+    </w:p>
+    <w:p>
+      <w:pPr>
+        <w:pStyle w:val="ListParagraph"/>
+        <w:bidi w:val="0"/>
+      </w:pPr>
+    </w:p>
+    <w:p>
+      <w:pPr>
+        <w:pStyle w:val="ListParagraph"/>
+        <w:bidi w:val="0"/>
+      </w:pPr>
+    </w:p>
+    <w:p>
+      <w:pPr>
+        <w:pStyle w:val="ListParagraph"/>
+        <w:bidi w:val="0"/>
+      </w:pPr>
+    </w:p>
+    <w:p>
+      <w:pPr>
+        <w:pStyle w:val="ListParagraph"/>
+        <w:bidi w:val="0"/>
+      </w:pPr>
+    </w:p>
+    <w:p>
+      <w:pPr>
+        <w:pStyle w:val="ListParagraph"/>
+        <w:bidi w:val="0"/>
+      </w:pPr>
     </w:p>
     <w:p>
       <w:pPr>
@@ -237,9 +446,6 @@
     <w:p>
       <w:pPr>
         <w:pStyle w:val="Heading2"/>
-        <w:rPr>
-          <w:rFonts w:hint="cs"/>
-        </w:rPr>
       </w:pPr>
       <w:r>
         <w:rPr>
@@ -251,8 +457,39 @@
     </w:p>
     <w:p>
       <w:pPr>
-        <w:rPr>
-          <w:rFonts w:hint="cs"/>
+        <w:bidi w:val="0"/>
+      </w:pPr>
+      <w:r>
+        <w:t>Using Checked Exceptions is bad because it requires the user to deal with each such exception (catch/declare it)</w:t>
+      </w:r>
+      <w:proofErr w:type="gramStart"/>
+      <w:r>
+        <w:t>.</w:t>
+      </w:r>
+      <w:proofErr w:type="gramEnd"/>
+      <w:r>
+        <w:t xml:space="preserve"> It turns out 99% of the times, the user wouldn’t want to deal with exceptions thrown by library code, and instead would prefer to simply get an immediate indication of the failure.</w:t>
+      </w:r>
+    </w:p>
+    <w:p>
+      <w:pPr>
+        <w:bidi w:val="0"/>
+        <w:rPr>
+          <w:strike/>
+        </w:rPr>
+      </w:pPr>
+      <w:r>
+        <w:rPr>
+          <w:strike/>
+        </w:rPr>
+        <w:t>In the video – we learn that having checked exceptions in an API is bad because it makes implementation “leak” into the interface (if later you want to change the implementation such that different exceptions are relevant – it’s a problem).</w:t>
+      </w:r>
+    </w:p>
+    <w:p>
+      <w:pPr>
+        <w:bidi w:val="0"/>
+        <w:rPr>
+          <w:strike/>
         </w:rPr>
       </w:pPr>
     </w:p>
@@ -269,8 +506,8 @@
 </file>
 
 <file path=word/comments.xml><?xml version="1.0" encoding="utf-8"?>
-<w:comments xmlns:wpc="http://schemas.microsoft.com/office/word/2010/wordprocessingCanvas" xmlns:mc="http://schemas.openxmlformats.org/markup-compatibility/2006" xmlns:o="urn:schemas-microsoft-com:office:office" xmlns:r="http://schemas.openxmlformats.org/officeDocument/2006/relationships" xmlns:m="http://schemas.openxmlformats.org/officeDocument/2006/math" xmlns:v="urn:schemas-microsoft-com:vml" xmlns:wp14="http://schemas.microsoft.com/office/word/2010/wordprocessingDrawing" xmlns:wp="http://schemas.openxmlformats.org/drawingml/2006/wordprocessingDrawing" xmlns:w10="urn:schemas-microsoft-com:office:word" xmlns:w="http://schemas.openxmlformats.org/wordprocessingml/2006/main" xmlns:w14="http://schemas.microsoft.com/office/word/2010/wordml" xmlns:w15="http://schemas.microsoft.com/office/word/2012/wordml" xmlns:wpg="http://schemas.microsoft.com/office/word/2010/wordprocessingGroup" xmlns:wpi="http://schemas.microsoft.com/office/word/2010/wordprocessingInk" xmlns:wne="http://schemas.microsoft.com/office/word/2006/wordml" xmlns:wps="http://schemas.microsoft.com/office/word/2010/wordprocessingShape" mc:Ignorable="w14 w15 wp14">
-  <w:comment w:id="0" w:author="Ofer Givoli" w:date="2015-04-12T17:48:00Z" w:initials="OG">
+<w:comments xmlns:wpc="http://schemas.microsoft.com/office/word/2010/wordprocessingCanvas" xmlns:mc="http://schemas.openxmlformats.org/markup-compatibility/2006" xmlns:o="urn:schemas-microsoft-com:office:office" xmlns:r="http://schemas.openxmlformats.org/officeDocument/2006/relationships" xmlns:m="http://schemas.openxmlformats.org/officeDocument/2006/math" xmlns:v="urn:schemas-microsoft-com:vml" xmlns:wp14="http://schemas.microsoft.com/office/word/2010/wordprocessingDrawing" xmlns:wp="http://schemas.openxmlformats.org/drawingml/2006/wordprocessingDrawing" xmlns:w10="urn:schemas-microsoft-com:office:word" xmlns:w="http://schemas.openxmlformats.org/wordprocessingml/2006/main" xmlns:w14="http://schemas.microsoft.com/office/word/2010/wordml" xmlns:wpg="http://schemas.microsoft.com/office/word/2010/wordprocessingGroup" xmlns:wpi="http://schemas.microsoft.com/office/word/2010/wordprocessingInk" xmlns:wne="http://schemas.microsoft.com/office/word/2006/wordml" xmlns:wps="http://schemas.microsoft.com/office/word/2010/wordprocessingShape" mc:Ignorable="w14 wp14">
+  <w:comment w:id="1" w:author="Ofer Givoli" w:date="2015-04-12T17:48:00Z" w:initials="OG">
     <w:p>
       <w:pPr>
         <w:pStyle w:val="CommentText"/>
@@ -300,7 +537,7 @@
 </file>
 
 <file path=word/numbering.xml><?xml version="1.0" encoding="utf-8"?>
-<w:numbering xmlns:wpc="http://schemas.microsoft.com/office/word/2010/wordprocessingCanvas" xmlns:mc="http://schemas.openxmlformats.org/markup-compatibility/2006" xmlns:o="urn:schemas-microsoft-com:office:office" xmlns:r="http://schemas.openxmlformats.org/officeDocument/2006/relationships" xmlns:m="http://schemas.openxmlformats.org/officeDocument/2006/math" xmlns:v="urn:schemas-microsoft-com:vml" xmlns:wp14="http://schemas.microsoft.com/office/word/2010/wordprocessingDrawing" xmlns:wp="http://schemas.openxmlformats.org/drawingml/2006/wordprocessingDrawing" xmlns:w10="urn:schemas-microsoft-com:office:word" xmlns:w="http://schemas.openxmlformats.org/wordprocessingml/2006/main" xmlns:w14="http://schemas.microsoft.com/office/word/2010/wordml" xmlns:w15="http://schemas.microsoft.com/office/word/2012/wordml" xmlns:wpg="http://schemas.microsoft.com/office/word/2010/wordprocessingGroup" xmlns:wpi="http://schemas.microsoft.com/office/word/2010/wordprocessingInk" xmlns:wne="http://schemas.microsoft.com/office/word/2006/wordml" xmlns:wps="http://schemas.microsoft.com/office/word/2010/wordprocessingShape" mc:Ignorable="w14 w15 wp14">
+<w:numbering xmlns:wpc="http://schemas.microsoft.com/office/word/2010/wordprocessingCanvas" xmlns:mc="http://schemas.openxmlformats.org/markup-compatibility/2006" xmlns:o="urn:schemas-microsoft-com:office:office" xmlns:r="http://schemas.openxmlformats.org/officeDocument/2006/relationships" xmlns:m="http://schemas.openxmlformats.org/officeDocument/2006/math" xmlns:v="urn:schemas-microsoft-com:vml" xmlns:wp14="http://schemas.microsoft.com/office/word/2010/wordprocessingDrawing" xmlns:wp="http://schemas.openxmlformats.org/drawingml/2006/wordprocessingDrawing" xmlns:w10="urn:schemas-microsoft-com:office:word" xmlns:w="http://schemas.openxmlformats.org/wordprocessingml/2006/main" xmlns:w14="http://schemas.microsoft.com/office/word/2010/wordml" xmlns:wpg="http://schemas.microsoft.com/office/word/2010/wordprocessingGroup" xmlns:wpi="http://schemas.microsoft.com/office/word/2010/wordprocessingInk" xmlns:wne="http://schemas.microsoft.com/office/word/2006/wordml" xmlns:wps="http://schemas.microsoft.com/office/word/2010/wordprocessingShape" mc:Ignorable="w14 wp14">
   <w:abstractNum w:abstractNumId="0">
     <w:nsid w:val="11A52268"/>
     <w:multiLevelType w:val="hybridMultilevel"/>
@@ -400,6 +637,95 @@
         <w:ind w:left="720" w:hanging="360"/>
       </w:pPr>
     </w:lvl>
+    <w:lvl w:ilvl="1" w:tplc="04090019">
+      <w:start w:val="1"/>
+      <w:numFmt w:val="lowerLetter"/>
+      <w:lvlText w:val="%2."/>
+      <w:lvlJc w:val="left"/>
+      <w:pPr>
+        <w:ind w:left="1440" w:hanging="360"/>
+      </w:pPr>
+    </w:lvl>
+    <w:lvl w:ilvl="2" w:tplc="0409001B" w:tentative="1">
+      <w:start w:val="1"/>
+      <w:numFmt w:val="lowerRoman"/>
+      <w:lvlText w:val="%3."/>
+      <w:lvlJc w:val="right"/>
+      <w:pPr>
+        <w:ind w:left="2160" w:hanging="180"/>
+      </w:pPr>
+    </w:lvl>
+    <w:lvl w:ilvl="3" w:tplc="0409000F" w:tentative="1">
+      <w:start w:val="1"/>
+      <w:numFmt w:val="decimal"/>
+      <w:lvlText w:val="%4."/>
+      <w:lvlJc w:val="left"/>
+      <w:pPr>
+        <w:ind w:left="2880" w:hanging="360"/>
+      </w:pPr>
+    </w:lvl>
+    <w:lvl w:ilvl="4" w:tplc="04090019" w:tentative="1">
+      <w:start w:val="1"/>
+      <w:numFmt w:val="lowerLetter"/>
+      <w:lvlText w:val="%5."/>
+      <w:lvlJc w:val="left"/>
+      <w:pPr>
+        <w:ind w:left="3600" w:hanging="360"/>
+      </w:pPr>
+    </w:lvl>
+    <w:lvl w:ilvl="5" w:tplc="0409001B" w:tentative="1">
+      <w:start w:val="1"/>
+      <w:numFmt w:val="lowerRoman"/>
+      <w:lvlText w:val="%6."/>
+      <w:lvlJc w:val="right"/>
+      <w:pPr>
+        <w:ind w:left="4320" w:hanging="180"/>
+      </w:pPr>
+    </w:lvl>
+    <w:lvl w:ilvl="6" w:tplc="0409000F" w:tentative="1">
+      <w:start w:val="1"/>
+      <w:numFmt w:val="decimal"/>
+      <w:lvlText w:val="%7."/>
+      <w:lvlJc w:val="left"/>
+      <w:pPr>
+        <w:ind w:left="5040" w:hanging="360"/>
+      </w:pPr>
+    </w:lvl>
+    <w:lvl w:ilvl="7" w:tplc="04090019" w:tentative="1">
+      <w:start w:val="1"/>
+      <w:numFmt w:val="lowerLetter"/>
+      <w:lvlText w:val="%8."/>
+      <w:lvlJc w:val="left"/>
+      <w:pPr>
+        <w:ind w:left="5760" w:hanging="360"/>
+      </w:pPr>
+    </w:lvl>
+    <w:lvl w:ilvl="8" w:tplc="0409001B" w:tentative="1">
+      <w:start w:val="1"/>
+      <w:numFmt w:val="lowerRoman"/>
+      <w:lvlText w:val="%9."/>
+      <w:lvlJc w:val="right"/>
+      <w:pPr>
+        <w:ind w:left="6480" w:hanging="180"/>
+      </w:pPr>
+    </w:lvl>
+  </w:abstractNum>
+  <w:abstractNum w:abstractNumId="2">
+    <w:nsid w:val="7D660D60"/>
+    <w:multiLevelType w:val="hybridMultilevel"/>
+    <w:tmpl w:val="5DCA77F6"/>
+    <w:lvl w:ilvl="0" w:tplc="0409000F">
+      <w:start w:val="5"/>
+      <w:numFmt w:val="decimal"/>
+      <w:lvlText w:val="%1."/>
+      <w:lvlJc w:val="left"/>
+      <w:pPr>
+        <w:ind w:left="720" w:hanging="360"/>
+      </w:pPr>
+      <w:rPr>
+        <w:rFonts w:hint="default"/>
+      </w:rPr>
+    </w:lvl>
     <w:lvl w:ilvl="1" w:tplc="04090019" w:tentative="1">
       <w:start w:val="1"/>
       <w:numFmt w:val="lowerLetter"/>
@@ -478,6 +804,9 @@
   </w:num>
   <w:num w:numId="2">
     <w:abstractNumId w:val="1"/>
+  </w:num>
+  <w:num w:numId="3">
+    <w:abstractNumId w:val="2"/>
   </w:num>
 </w:numbering>
 </file>
@@ -491,7 +820,7 @@
 </file>
 
 <file path=word/styles.xml><?xml version="1.0" encoding="utf-8"?>
-<w:styles xmlns:mc="http://schemas.openxmlformats.org/markup-compatibility/2006" xmlns:r="http://schemas.openxmlformats.org/officeDocument/2006/relationships" xmlns:w="http://schemas.openxmlformats.org/wordprocessingml/2006/main" xmlns:w14="http://schemas.microsoft.com/office/word/2010/wordml" xmlns:w15="http://schemas.microsoft.com/office/word/2012/wordml" mc:Ignorable="w14 w15">
+<w:styles xmlns:mc="http://schemas.openxmlformats.org/markup-compatibility/2006" xmlns:r="http://schemas.openxmlformats.org/officeDocument/2006/relationships" xmlns:w="http://schemas.openxmlformats.org/wordprocessingml/2006/main" xmlns:w14="http://schemas.microsoft.com/office/word/2010/wordml" mc:Ignorable="w14">
   <w:docDefaults>
     <w:rPrDefault>
       <w:rPr>
@@ -507,378 +836,515 @@
       </w:pPr>
     </w:pPrDefault>
   </w:docDefaults>
-  <w:latentStyles w:defLockedState="0" w:defUIPriority="99" w:defSemiHidden="0" w:defUnhideWhenUsed="0" w:defQFormat="0" w:count="371">
-    <w:lsdException w:name="Normal" w:uiPriority="0" w:qFormat="1"/>
-    <w:lsdException w:name="heading 1" w:uiPriority="9" w:qFormat="1"/>
-    <w:lsdException w:name="heading 2" w:semiHidden="1" w:uiPriority="9" w:unhideWhenUsed="1" w:qFormat="1"/>
-    <w:lsdException w:name="heading 3" w:semiHidden="1" w:uiPriority="9" w:unhideWhenUsed="1" w:qFormat="1"/>
-    <w:lsdException w:name="heading 4" w:semiHidden="1" w:uiPriority="9" w:unhideWhenUsed="1" w:qFormat="1"/>
-    <w:lsdException w:name="heading 5" w:semiHidden="1" w:uiPriority="9" w:unhideWhenUsed="1" w:qFormat="1"/>
-    <w:lsdException w:name="heading 6" w:semiHidden="1" w:uiPriority="9" w:unhideWhenUsed="1" w:qFormat="1"/>
-    <w:lsdException w:name="heading 7" w:semiHidden="1" w:uiPriority="9" w:unhideWhenUsed="1" w:qFormat="1"/>
-    <w:lsdException w:name="heading 8" w:semiHidden="1" w:uiPriority="9" w:unhideWhenUsed="1" w:qFormat="1"/>
-    <w:lsdException w:name="heading 9" w:semiHidden="1" w:uiPriority="9" w:unhideWhenUsed="1" w:qFormat="1"/>
-    <w:lsdException w:name="index 1" w:semiHidden="1" w:unhideWhenUsed="1"/>
-    <w:lsdException w:name="index 2" w:semiHidden="1" w:unhideWhenUsed="1"/>
-    <w:lsdException w:name="index 3" w:semiHidden="1" w:unhideWhenUsed="1"/>
-    <w:lsdException w:name="index 4" w:semiHidden="1" w:unhideWhenUsed="1"/>
-    <w:lsdException w:name="index 5" w:semiHidden="1" w:unhideWhenUsed="1"/>
-    <w:lsdException w:name="index 6" w:semiHidden="1" w:unhideWhenUsed="1"/>
-    <w:lsdException w:name="index 7" w:semiHidden="1" w:unhideWhenUsed="1"/>
-    <w:lsdException w:name="index 8" w:semiHidden="1" w:unhideWhenUsed="1"/>
-    <w:lsdException w:name="index 9" w:semiHidden="1" w:unhideWhenUsed="1"/>
-    <w:lsdException w:name="toc 1" w:semiHidden="1" w:uiPriority="39" w:unhideWhenUsed="1"/>
-    <w:lsdException w:name="toc 2" w:semiHidden="1" w:uiPriority="39" w:unhideWhenUsed="1"/>
-    <w:lsdException w:name="toc 3" w:semiHidden="1" w:uiPriority="39" w:unhideWhenUsed="1"/>
-    <w:lsdException w:name="toc 4" w:semiHidden="1" w:uiPriority="39" w:unhideWhenUsed="1"/>
-    <w:lsdException w:name="toc 5" w:semiHidden="1" w:uiPriority="39" w:unhideWhenUsed="1"/>
-    <w:lsdException w:name="toc 6" w:semiHidden="1" w:uiPriority="39" w:unhideWhenUsed="1"/>
-    <w:lsdException w:name="toc 7" w:semiHidden="1" w:uiPriority="39" w:unhideWhenUsed="1"/>
-    <w:lsdException w:name="toc 8" w:semiHidden="1" w:uiPriority="39" w:unhideWhenUsed="1"/>
-    <w:lsdException w:name="toc 9" w:semiHidden="1" w:uiPriority="39" w:unhideWhenUsed="1"/>
-    <w:lsdException w:name="Normal Indent" w:semiHidden="1" w:unhideWhenUsed="1"/>
-    <w:lsdException w:name="footnote text" w:semiHidden="1" w:unhideWhenUsed="1"/>
-    <w:lsdException w:name="annotation text" w:semiHidden="1" w:unhideWhenUsed="1"/>
-    <w:lsdException w:name="header" w:semiHidden="1" w:unhideWhenUsed="1"/>
-    <w:lsdException w:name="footer" w:semiHidden="1" w:unhideWhenUsed="1"/>
-    <w:lsdException w:name="index heading" w:semiHidden="1" w:unhideWhenUsed="1"/>
-    <w:lsdException w:name="caption" w:semiHidden="1" w:uiPriority="35" w:unhideWhenUsed="1" w:qFormat="1"/>
-    <w:lsdException w:name="table of figures" w:semiHidden="1" w:unhideWhenUsed="1"/>
-    <w:lsdException w:name="envelope address" w:semiHidden="1" w:unhideWhenUsed="1"/>
-    <w:lsdException w:name="envelope return" w:semiHidden="1" w:unhideWhenUsed="1"/>
-    <w:lsdException w:name="footnote reference" w:semiHidden="1" w:unhideWhenUsed="1"/>
-    <w:lsdException w:name="annotation reference" w:semiHidden="1" w:unhideWhenUsed="1"/>
-    <w:lsdException w:name="line number" w:semiHidden="1" w:unhideWhenUsed="1"/>
-    <w:lsdException w:name="page number" w:semiHidden="1" w:unhideWhenUsed="1"/>
-    <w:lsdException w:name="endnote reference" w:semiHidden="1" w:unhideWhenUsed="1"/>
-    <w:lsdException w:name="endnote text" w:semiHidden="1" w:unhideWhenUsed="1"/>
-    <w:lsdException w:name="table of authorities" w:semiHidden="1" w:unhideWhenUsed="1"/>
-    <w:lsdException w:name="macro" w:semiHidden="1" w:unhideWhenUsed="1"/>
-    <w:lsdException w:name="toa heading" w:semiHidden="1" w:unhideWhenUsed="1"/>
-    <w:lsdException w:name="List" w:semiHidden="1" w:unhideWhenUsed="1"/>
-    <w:lsdException w:name="List Bullet" w:semiHidden="1" w:unhideWhenUsed="1"/>
-    <w:lsdException w:name="List Number" w:semiHidden="1" w:unhideWhenUsed="1"/>
-    <w:lsdException w:name="List 2" w:semiHidden="1" w:unhideWhenUsed="1"/>
-    <w:lsdException w:name="List 3" w:semiHidden="1" w:unhideWhenUsed="1"/>
-    <w:lsdException w:name="List 4" w:semiHidden="1" w:unhideWhenUsed="1"/>
-    <w:lsdException w:name="List 5" w:semiHidden="1" w:unhideWhenUsed="1"/>
-    <w:lsdException w:name="List Bullet 2" w:semiHidden="1" w:unhideWhenUsed="1"/>
-    <w:lsdException w:name="List Bullet 3" w:semiHidden="1" w:unhideWhenUsed="1"/>
-    <w:lsdException w:name="List Bullet 4" w:semiHidden="1" w:unhideWhenUsed="1"/>
-    <w:lsdException w:name="List Bullet 5" w:semiHidden="1" w:unhideWhenUsed="1"/>
-    <w:lsdException w:name="List Number 2" w:semiHidden="1" w:unhideWhenUsed="1"/>
-    <w:lsdException w:name="List Number 3" w:semiHidden="1" w:unhideWhenUsed="1"/>
-    <w:lsdException w:name="List Number 4" w:semiHidden="1" w:unhideWhenUsed="1"/>
-    <w:lsdException w:name="List Number 5" w:semiHidden="1" w:unhideWhenUsed="1"/>
-    <w:lsdException w:name="Title" w:uiPriority="10" w:qFormat="1"/>
-    <w:lsdException w:name="Closing" w:semiHidden="1" w:unhideWhenUsed="1"/>
-    <w:lsdException w:name="Signature" w:semiHidden="1" w:unhideWhenUsed="1"/>
-    <w:lsdException w:name="Default Paragraph Font" w:semiHidden="1" w:uiPriority="1" w:unhideWhenUsed="1"/>
-    <w:lsdException w:name="Body Text" w:semiHidden="1" w:unhideWhenUsed="1"/>
-    <w:lsdException w:name="Body Text Indent" w:semiHidden="1" w:unhideWhenUsed="1"/>
-    <w:lsdException w:name="List Continue" w:semiHidden="1" w:unhideWhenUsed="1"/>
-    <w:lsdException w:name="List Continue 2" w:semiHidden="1" w:unhideWhenUsed="1"/>
-    <w:lsdException w:name="List Continue 3" w:semiHidden="1" w:unhideWhenUsed="1"/>
-    <w:lsdException w:name="List Continue 4" w:semiHidden="1" w:unhideWhenUsed="1"/>
-    <w:lsdException w:name="List Continue 5" w:semiHidden="1" w:unhideWhenUsed="1"/>
-    <w:lsdException w:name="Message Header" w:semiHidden="1" w:unhideWhenUsed="1"/>
-    <w:lsdException w:name="Subtitle" w:uiPriority="11" w:qFormat="1"/>
-    <w:lsdException w:name="Salutation" w:semiHidden="1" w:unhideWhenUsed="1"/>
-    <w:lsdException w:name="Date" w:semiHidden="1" w:unhideWhenUsed="1"/>
-    <w:lsdException w:name="Body Text First Indent" w:semiHidden="1" w:unhideWhenUsed="1"/>
-    <w:lsdException w:name="Body Text First Indent 2" w:semiHidden="1" w:unhideWhenUsed="1"/>
-    <w:lsdException w:name="Note Heading" w:semiHidden="1" w:unhideWhenUsed="1"/>
-    <w:lsdException w:name="Body Text 2" w:semiHidden="1" w:unhideWhenUsed="1"/>
-    <w:lsdException w:name="Body Text 3" w:semiHidden="1" w:unhideWhenUsed="1"/>
-    <w:lsdException w:name="Body Text Indent 2" w:semiHidden="1" w:unhideWhenUsed="1"/>
-    <w:lsdException w:name="Body Text Indent 3" w:semiHidden="1" w:unhideWhenUsed="1"/>
-    <w:lsdException w:name="Block Text" w:semiHidden="1" w:unhideWhenUsed="1"/>
-    <w:lsdException w:name="Hyperlink" w:semiHidden="1" w:unhideWhenUsed="1"/>
-    <w:lsdException w:name="FollowedHyperlink" w:semiHidden="1" w:unhideWhenUsed="1"/>
-    <w:lsdException w:name="Strong" w:uiPriority="22" w:qFormat="1"/>
-    <w:lsdException w:name="Emphasis" w:uiPriority="20" w:qFormat="1"/>
-    <w:lsdException w:name="Document Map" w:semiHidden="1" w:unhideWhenUsed="1"/>
-    <w:lsdException w:name="Plain Text" w:semiHidden="1" w:unhideWhenUsed="1"/>
-    <w:lsdException w:name="E-mail Signature" w:semiHidden="1" w:unhideWhenUsed="1"/>
-    <w:lsdException w:name="HTML Top of Form" w:semiHidden="1" w:unhideWhenUsed="1"/>
-    <w:lsdException w:name="HTML Bottom of Form" w:semiHidden="1" w:unhideWhenUsed="1"/>
-    <w:lsdException w:name="Normal (Web)" w:semiHidden="1" w:unhideWhenUsed="1"/>
-    <w:lsdException w:name="HTML Acronym" w:semiHidden="1" w:unhideWhenUsed="1"/>
-    <w:lsdException w:name="HTML Address" w:semiHidden="1" w:unhideWhenUsed="1"/>
-    <w:lsdException w:name="HTML Cite" w:semiHidden="1" w:unhideWhenUsed="1"/>
-    <w:lsdException w:name="HTML Code" w:semiHidden="1" w:unhideWhenUsed="1"/>
-    <w:lsdException w:name="HTML Definition" w:semiHidden="1" w:unhideWhenUsed="1"/>
-    <w:lsdException w:name="HTML Keyboard" w:semiHidden="1" w:unhideWhenUsed="1"/>
-    <w:lsdException w:name="HTML Preformatted" w:semiHidden="1" w:unhideWhenUsed="1"/>
-    <w:lsdException w:name="HTML Sample" w:semiHidden="1" w:unhideWhenUsed="1"/>
-    <w:lsdException w:name="HTML Typewriter" w:semiHidden="1" w:unhideWhenUsed="1"/>
-    <w:lsdException w:name="HTML Variable" w:semiHidden="1" w:unhideWhenUsed="1"/>
-    <w:lsdException w:name="Normal Table" w:semiHidden="1" w:unhideWhenUsed="1"/>
-    <w:lsdException w:name="annotation subject" w:semiHidden="1" w:unhideWhenUsed="1"/>
-    <w:lsdException w:name="No List" w:semiHidden="1" w:unhideWhenUsed="1"/>
-    <w:lsdException w:name="Outline List 1" w:semiHidden="1" w:unhideWhenUsed="1"/>
-    <w:lsdException w:name="Outline List 2" w:semiHidden="1" w:unhideWhenUsed="1"/>
-    <w:lsdException w:name="Outline List 3" w:semiHidden="1" w:unhideWhenUsed="1"/>
-    <w:lsdException w:name="Table Simple 1" w:semiHidden="1" w:unhideWhenUsed="1"/>
-    <w:lsdException w:name="Table Simple 2" w:semiHidden="1" w:unhideWhenUsed="1"/>
-    <w:lsdException w:name="Table Simple 3" w:semiHidden="1" w:unhideWhenUsed="1"/>
-    <w:lsdException w:name="Table Classic 1" w:semiHidden="1" w:unhideWhenUsed="1"/>
-    <w:lsdException w:name="Table Classic 2" w:semiHidden="1" w:unhideWhenUsed="1"/>
-    <w:lsdException w:name="Table Classic 3" w:semiHidden="1" w:unhideWhenUsed="1"/>
-    <w:lsdException w:name="Table Classic 4" w:semiHidden="1" w:unhideWhenUsed="1"/>
-    <w:lsdException w:name="Table Colorful 1" w:semiHidden="1" w:unhideWhenUsed="1"/>
-    <w:lsdException w:name="Table Colorful 2" w:semiHidden="1" w:unhideWhenUsed="1"/>
-    <w:lsdException w:name="Table Colorful 3" w:semiHidden="1" w:unhideWhenUsed="1"/>
-    <w:lsdException w:name="Table Columns 1" w:semiHidden="1" w:unhideWhenUsed="1"/>
-    <w:lsdException w:name="Table Columns 2" w:semiHidden="1" w:unhideWhenUsed="1"/>
-    <w:lsdException w:name="Table Columns 3" w:semiHidden="1" w:unhideWhenUsed="1"/>
-    <w:lsdException w:name="Table Columns 4" w:semiHidden="1" w:unhideWhenUsed="1"/>
-    <w:lsdException w:name="Table Columns 5" w:semiHidden="1" w:unhideWhenUsed="1"/>
-    <w:lsdException w:name="Table Grid 1" w:semiHidden="1" w:unhideWhenUsed="1"/>
-    <w:lsdException w:name="Table Grid 2" w:semiHidden="1" w:unhideWhenUsed="1"/>
-    <w:lsdException w:name="Table Grid 3" w:semiHidden="1" w:unhideWhenUsed="1"/>
-    <w:lsdException w:name="Table Grid 4" w:semiHidden="1" w:unhideWhenUsed="1"/>
-    <w:lsdException w:name="Table Grid 5" w:semiHidden="1" w:unhideWhenUsed="1"/>
-    <w:lsdException w:name="Table Grid 6" w:semiHidden="1" w:unhideWhenUsed="1"/>
-    <w:lsdException w:name="Table Grid 7" w:semiHidden="1" w:unhideWhenUsed="1"/>
-    <w:lsdException w:name="Table Grid 8" w:semiHidden="1" w:unhideWhenUsed="1"/>
-    <w:lsdException w:name="Table List 1" w:semiHidden="1" w:unhideWhenUsed="1"/>
-    <w:lsdException w:name="Table List 2" w:semiHidden="1" w:unhideWhenUsed="1"/>
-    <w:lsdException w:name="Table List 3" w:semiHidden="1" w:unhideWhenUsed="1"/>
-    <w:lsdException w:name="Table List 4" w:semiHidden="1" w:unhideWhenUsed="1"/>
-    <w:lsdException w:name="Table List 5" w:semiHidden="1" w:unhideWhenUsed="1"/>
-    <w:lsdException w:name="Table List 6" w:semiHidden="1" w:unhideWhenUsed="1"/>
-    <w:lsdException w:name="Table List 7" w:semiHidden="1" w:unhideWhenUsed="1"/>
-    <w:lsdException w:name="Table List 8" w:semiHidden="1" w:unhideWhenUsed="1"/>
-    <w:lsdException w:name="Table 3D effects 1" w:semiHidden="1" w:unhideWhenUsed="1"/>
-    <w:lsdException w:name="Table 3D effects 2" w:semiHidden="1" w:unhideWhenUsed="1"/>
-    <w:lsdException w:name="Table 3D effects 3" w:semiHidden="1" w:unhideWhenUsed="1"/>
-    <w:lsdException w:name="Table Contemporary" w:semiHidden="1" w:unhideWhenUsed="1"/>
-    <w:lsdException w:name="Table Elegant" w:semiHidden="1" w:unhideWhenUsed="1"/>
-    <w:lsdException w:name="Table Professional" w:semiHidden="1" w:unhideWhenUsed="1"/>
-    <w:lsdException w:name="Table Subtle 1" w:semiHidden="1" w:unhideWhenUsed="1"/>
-    <w:lsdException w:name="Table Subtle 2" w:semiHidden="1" w:unhideWhenUsed="1"/>
-    <w:lsdException w:name="Table Web 1" w:semiHidden="1" w:unhideWhenUsed="1"/>
-    <w:lsdException w:name="Table Web 2" w:semiHidden="1" w:unhideWhenUsed="1"/>
-    <w:lsdException w:name="Table Web 3" w:semiHidden="1" w:unhideWhenUsed="1"/>
-    <w:lsdException w:name="Balloon Text" w:semiHidden="1" w:unhideWhenUsed="1"/>
-    <w:lsdException w:name="Table Grid" w:uiPriority="39"/>
-    <w:lsdException w:name="Table Theme" w:semiHidden="1" w:unhideWhenUsed="1"/>
-    <w:lsdException w:name="Placeholder Text" w:semiHidden="1"/>
-    <w:lsdException w:name="No Spacing" w:uiPriority="1" w:qFormat="1"/>
-    <w:lsdException w:name="Light Shading" w:uiPriority="60"/>
-    <w:lsdException w:name="Light List" w:uiPriority="61"/>
-    <w:lsdException w:name="Light Grid" w:uiPriority="62"/>
-    <w:lsdException w:name="Medium Shading 1" w:uiPriority="63"/>
-    <w:lsdException w:name="Medium Shading 2" w:uiPriority="64"/>
-    <w:lsdException w:name="Medium List 1" w:uiPriority="65"/>
-    <w:lsdException w:name="Medium List 2" w:uiPriority="66"/>
-    <w:lsdException w:name="Medium Grid 1" w:uiPriority="67"/>
-    <w:lsdException w:name="Medium Grid 2" w:uiPriority="68"/>
-    <w:lsdException w:name="Medium Grid 3" w:uiPriority="69"/>
-    <w:lsdException w:name="Dark List" w:uiPriority="70"/>
-    <w:lsdException w:name="Colorful Shading" w:uiPriority="71"/>
-    <w:lsdException w:name="Colorful List" w:uiPriority="72"/>
-    <w:lsdException w:name="Colorful Grid" w:uiPriority="73"/>
-    <w:lsdException w:name="Light Shading Accent 1" w:uiPriority="60"/>
-    <w:lsdException w:name="Light List Accent 1" w:uiPriority="61"/>
-    <w:lsdException w:name="Light Grid Accent 1" w:uiPriority="62"/>
-    <w:lsdException w:name="Medium Shading 1 Accent 1" w:uiPriority="63"/>
-    <w:lsdException w:name="Medium Shading 2 Accent 1" w:uiPriority="64"/>
-    <w:lsdException w:name="Medium List 1 Accent 1" w:uiPriority="65"/>
-    <w:lsdException w:name="Revision" w:semiHidden="1"/>
-    <w:lsdException w:name="List Paragraph" w:uiPriority="34" w:qFormat="1"/>
-    <w:lsdException w:name="Quote" w:uiPriority="29" w:qFormat="1"/>
-    <w:lsdException w:name="Intense Quote" w:uiPriority="30" w:qFormat="1"/>
-    <w:lsdException w:name="Medium List 2 Accent 1" w:uiPriority="66"/>
-    <w:lsdException w:name="Medium Grid 1 Accent 1" w:uiPriority="67"/>
-    <w:lsdException w:name="Medium Grid 2 Accent 1" w:uiPriority="68"/>
-    <w:lsdException w:name="Medium Grid 3 Accent 1" w:uiPriority="69"/>
-    <w:lsdException w:name="Dark List Accent 1" w:uiPriority="70"/>
-    <w:lsdException w:name="Colorful Shading Accent 1" w:uiPriority="71"/>
-    <w:lsdException w:name="Colorful List Accent 1" w:uiPriority="72"/>
-    <w:lsdException w:name="Colorful Grid Accent 1" w:uiPriority="73"/>
-    <w:lsdException w:name="Light Shading Accent 2" w:uiPriority="60"/>
-    <w:lsdException w:name="Light List Accent 2" w:uiPriority="61"/>
-    <w:lsdException w:name="Light Grid Accent 2" w:uiPriority="62"/>
-    <w:lsdException w:name="Medium Shading 1 Accent 2" w:uiPriority="63"/>
-    <w:lsdException w:name="Medium Shading 2 Accent 2" w:uiPriority="64"/>
-    <w:lsdException w:name="Medium List 1 Accent 2" w:uiPriority="65"/>
-    <w:lsdException w:name="Medium List 2 Accent 2" w:uiPriority="66"/>
-    <w:lsdException w:name="Medium Grid 1 Accent 2" w:uiPriority="67"/>
-    <w:lsdException w:name="Medium Grid 2 Accent 2" w:uiPriority="68"/>
-    <w:lsdException w:name="Medium Grid 3 Accent 2" w:uiPriority="69"/>
-    <w:lsdException w:name="Dark List Accent 2" w:uiPriority="70"/>
-    <w:lsdException w:name="Colorful Shading Accent 2" w:uiPriority="71"/>
-    <w:lsdException w:name="Colorful List Accent 2" w:uiPriority="72"/>
-    <w:lsdException w:name="Colorful Grid Accent 2" w:uiPriority="73"/>
-    <w:lsdException w:name="Light Shading Accent 3" w:uiPriority="60"/>
-    <w:lsdException w:name="Light List Accent 3" w:uiPriority="61"/>
-    <w:lsdException w:name="Light Grid Accent 3" w:uiPriority="62"/>
-    <w:lsdException w:name="Medium Shading 1 Accent 3" w:uiPriority="63"/>
-    <w:lsdException w:name="Medium Shading 2 Accent 3" w:uiPriority="64"/>
-    <w:lsdException w:name="Medium List 1 Accent 3" w:uiPriority="65"/>
-    <w:lsdException w:name="Medium List 2 Accent 3" w:uiPriority="66"/>
-    <w:lsdException w:name="Medium Grid 1 Accent 3" w:uiPriority="67"/>
-    <w:lsdException w:name="Medium Grid 2 Accent 3" w:uiPriority="68"/>
-    <w:lsdException w:name="Medium Grid 3 Accent 3" w:uiPriority="69"/>
-    <w:lsdException w:name="Dark List Accent 3" w:uiPriority="70"/>
-    <w:lsdException w:name="Colorful Shading Accent 3" w:uiPriority="71"/>
-    <w:lsdException w:name="Colorful List Accent 3" w:uiPriority="72"/>
-    <w:lsdException w:name="Colorful Grid Accent 3" w:uiPriority="73"/>
-    <w:lsdException w:name="Light Shading Accent 4" w:uiPriority="60"/>
-    <w:lsdException w:name="Light List Accent 4" w:uiPriority="61"/>
-    <w:lsdException w:name="Light Grid Accent 4" w:uiPriority="62"/>
-    <w:lsdException w:name="Medium Shading 1 Accent 4" w:uiPriority="63"/>
-    <w:lsdException w:name="Medium Shading 2 Accent 4" w:uiPriority="64"/>
-    <w:lsdException w:name="Medium List 1 Accent 4" w:uiPriority="65"/>
-    <w:lsdException w:name="Medium List 2 Accent 4" w:uiPriority="66"/>
-    <w:lsdException w:name="Medium Grid 1 Accent 4" w:uiPriority="67"/>
-    <w:lsdException w:name="Medium Grid 2 Accent 4" w:uiPriority="68"/>
-    <w:lsdException w:name="Medium Grid 3 Accent 4" w:uiPriority="69"/>
-    <w:lsdException w:name="Dark List Accent 4" w:uiPriority="70"/>
-    <w:lsdException w:name="Colorful Shading Accent 4" w:uiPriority="71"/>
-    <w:lsdException w:name="Colorful List Accent 4" w:uiPriority="72"/>
-    <w:lsdException w:name="Colorful Grid Accent 4" w:uiPriority="73"/>
-    <w:lsdException w:name="Light Shading Accent 5" w:uiPriority="60"/>
-    <w:lsdException w:name="Light List Accent 5" w:uiPriority="61"/>
-    <w:lsdException w:name="Light Grid Accent 5" w:uiPriority="62"/>
-    <w:lsdException w:name="Medium Shading 1 Accent 5" w:uiPriority="63"/>
-    <w:lsdException w:name="Medium Shading 2 Accent 5" w:uiPriority="64"/>
-    <w:lsdException w:name="Medium List 1 Accent 5" w:uiPriority="65"/>
-    <w:lsdException w:name="Medium List 2 Accent 5" w:uiPriority="66"/>
-    <w:lsdException w:name="Medium Grid 1 Accent 5" w:uiPriority="67"/>
-    <w:lsdException w:name="Medium Grid 2 Accent 5" w:uiPriority="68"/>
-    <w:lsdException w:name="Medium Grid 3 Accent 5" w:uiPriority="69"/>
-    <w:lsdException w:name="Dark List Accent 5" w:uiPriority="70"/>
-    <w:lsdException w:name="Colorful Shading Accent 5" w:uiPriority="71"/>
-    <w:lsdException w:name="Colorful List Accent 5" w:uiPriority="72"/>
-    <w:lsdException w:name="Colorful Grid Accent 5" w:uiPriority="73"/>
-    <w:lsdException w:name="Light Shading Accent 6" w:uiPriority="60"/>
-    <w:lsdException w:name="Light List Accent 6" w:uiPriority="61"/>
-    <w:lsdException w:name="Light Grid Accent 6" w:uiPriority="62"/>
-    <w:lsdException w:name="Medium Shading 1 Accent 6" w:uiPriority="63"/>
-    <w:lsdException w:name="Medium Shading 2 Accent 6" w:uiPriority="64"/>
-    <w:lsdException w:name="Medium List 1 Accent 6" w:uiPriority="65"/>
-    <w:lsdException w:name="Medium List 2 Accent 6" w:uiPriority="66"/>
-    <w:lsdException w:name="Medium Grid 1 Accent 6" w:uiPriority="67"/>
-    <w:lsdException w:name="Medium Grid 2 Accent 6" w:uiPriority="68"/>
-    <w:lsdException w:name="Medium Grid 3 Accent 6" w:uiPriority="69"/>
-    <w:lsdException w:name="Dark List Accent 6" w:uiPriority="70"/>
-    <w:lsdException w:name="Colorful Shading Accent 6" w:uiPriority="71"/>
-    <w:lsdException w:name="Colorful List Accent 6" w:uiPriority="72"/>
-    <w:lsdException w:name="Colorful Grid Accent 6" w:uiPriority="73"/>
-    <w:lsdException w:name="Subtle Emphasis" w:uiPriority="19" w:qFormat="1"/>
-    <w:lsdException w:name="Intense Emphasis" w:uiPriority="21" w:qFormat="1"/>
-    <w:lsdException w:name="Subtle Reference" w:uiPriority="31" w:qFormat="1"/>
-    <w:lsdException w:name="Intense Reference" w:uiPriority="32" w:qFormat="1"/>
-    <w:lsdException w:name="Book Title" w:uiPriority="33" w:qFormat="1"/>
-    <w:lsdException w:name="Bibliography" w:semiHidden="1" w:uiPriority="37" w:unhideWhenUsed="1"/>
-    <w:lsdException w:name="TOC Heading" w:semiHidden="1" w:uiPriority="39" w:unhideWhenUsed="1" w:qFormat="1"/>
-    <w:lsdException w:name="Plain Table 1" w:uiPriority="41"/>
-    <w:lsdException w:name="Plain Table 2" w:uiPriority="42"/>
-    <w:lsdException w:name="Plain Table 3" w:uiPriority="43"/>
-    <w:lsdException w:name="Plain Table 4" w:uiPriority="44"/>
-    <w:lsdException w:name="Plain Table 5" w:uiPriority="45"/>
-    <w:lsdException w:name="Grid Table Light" w:uiPriority="40"/>
-    <w:lsdException w:name="Grid Table 1 Light" w:uiPriority="46"/>
-    <w:lsdException w:name="Grid Table 2" w:uiPriority="47"/>
-    <w:lsdException w:name="Grid Table 3" w:uiPriority="48"/>
-    <w:lsdException w:name="Grid Table 4" w:uiPriority="49"/>
-    <w:lsdException w:name="Grid Table 5 Dark" w:uiPriority="50"/>
-    <w:lsdException w:name="Grid Table 6 Colorful" w:uiPriority="51"/>
-    <w:lsdException w:name="Grid Table 7 Colorful" w:uiPriority="52"/>
-    <w:lsdException w:name="Grid Table 1 Light Accent 1" w:uiPriority="46"/>
-    <w:lsdException w:name="Grid Table 2 Accent 1" w:uiPriority="47"/>
-    <w:lsdException w:name="Grid Table 3 Accent 1" w:uiPriority="48"/>
-    <w:lsdException w:name="Grid Table 4 Accent 1" w:uiPriority="49"/>
-    <w:lsdException w:name="Grid Table 5 Dark Accent 1" w:uiPriority="50"/>
-    <w:lsdException w:name="Grid Table 6 Colorful Accent 1" w:uiPriority="51"/>
-    <w:lsdException w:name="Grid Table 7 Colorful Accent 1" w:uiPriority="52"/>
-    <w:lsdException w:name="Grid Table 1 Light Accent 2" w:uiPriority="46"/>
-    <w:lsdException w:name="Grid Table 2 Accent 2" w:uiPriority="47"/>
-    <w:lsdException w:name="Grid Table 3 Accent 2" w:uiPriority="48"/>
-    <w:lsdException w:name="Grid Table 4 Accent 2" w:uiPriority="49"/>
-    <w:lsdException w:name="Grid Table 5 Dark Accent 2" w:uiPriority="50"/>
-    <w:lsdException w:name="Grid Table 6 Colorful Accent 2" w:uiPriority="51"/>
-    <w:lsdException w:name="Grid Table 7 Colorful Accent 2" w:uiPriority="52"/>
-    <w:lsdException w:name="Grid Table 1 Light Accent 3" w:uiPriority="46"/>
-    <w:lsdException w:name="Grid Table 2 Accent 3" w:uiPriority="47"/>
-    <w:lsdException w:name="Grid Table 3 Accent 3" w:uiPriority="48"/>
-    <w:lsdException w:name="Grid Table 4 Accent 3" w:uiPriority="49"/>
-    <w:lsdException w:name="Grid Table 5 Dark Accent 3" w:uiPriority="50"/>
-    <w:lsdException w:name="Grid Table 6 Colorful Accent 3" w:uiPriority="51"/>
-    <w:lsdException w:name="Grid Table 7 Colorful Accent 3" w:uiPriority="52"/>
-    <w:lsdException w:name="Grid Table 1 Light Accent 4" w:uiPriority="46"/>
-    <w:lsdException w:name="Grid Table 2 Accent 4" w:uiPriority="47"/>
-    <w:lsdException w:name="Grid Table 3 Accent 4" w:uiPriority="48"/>
-    <w:lsdException w:name="Grid Table 4 Accent 4" w:uiPriority="49"/>
-    <w:lsdException w:name="Grid Table 5 Dark Accent 4" w:uiPriority="50"/>
-    <w:lsdException w:name="Grid Table 6 Colorful Accent 4" w:uiPriority="51"/>
-    <w:lsdException w:name="Grid Table 7 Colorful Accent 4" w:uiPriority="52"/>
-    <w:lsdException w:name="Grid Table 1 Light Accent 5" w:uiPriority="46"/>
-    <w:lsdException w:name="Grid Table 2 Accent 5" w:uiPriority="47"/>
-    <w:lsdException w:name="Grid Table 3 Accent 5" w:uiPriority="48"/>
-    <w:lsdException w:name="Grid Table 4 Accent 5" w:uiPriority="49"/>
-    <w:lsdException w:name="Grid Table 5 Dark Accent 5" w:uiPriority="50"/>
-    <w:lsdException w:name="Grid Table 6 Colorful Accent 5" w:uiPriority="51"/>
-    <w:lsdException w:name="Grid Table 7 Colorful Accent 5" w:uiPriority="52"/>
-    <w:lsdException w:name="Grid Table 1 Light Accent 6" w:uiPriority="46"/>
-    <w:lsdException w:name="Grid Table 2 Accent 6" w:uiPriority="47"/>
-    <w:lsdException w:name="Grid Table 3 Accent 6" w:uiPriority="48"/>
-    <w:lsdException w:name="Grid Table 4 Accent 6" w:uiPriority="49"/>
-    <w:lsdException w:name="Grid Table 5 Dark Accent 6" w:uiPriority="50"/>
-    <w:lsdException w:name="Grid Table 6 Colorful Accent 6" w:uiPriority="51"/>
-    <w:lsdException w:name="Grid Table 7 Colorful Accent 6" w:uiPriority="52"/>
-    <w:lsdException w:name="List Table 1 Light" w:uiPriority="46"/>
-    <w:lsdException w:name="List Table 2" w:uiPriority="47"/>
-    <w:lsdException w:name="List Table 3" w:uiPriority="48"/>
-    <w:lsdException w:name="List Table 4" w:uiPriority="49"/>
-    <w:lsdException w:name="List Table 5 Dark" w:uiPriority="50"/>
-    <w:lsdException w:name="List Table 6 Colorful" w:uiPriority="51"/>
-    <w:lsdException w:name="List Table 7 Colorful" w:uiPriority="52"/>
-    <w:lsdException w:name="List Table 1 Light Accent 1" w:uiPriority="46"/>
-    <w:lsdException w:name="List Table 2 Accent 1" w:uiPriority="47"/>
-    <w:lsdException w:name="List Table 3 Accent 1" w:uiPriority="48"/>
-    <w:lsdException w:name="List Table 4 Accent 1" w:uiPriority="49"/>
-    <w:lsdException w:name="List Table 5 Dark Accent 1" w:uiPriority="50"/>
-    <w:lsdException w:name="List Table 6 Colorful Accent 1" w:uiPriority="51"/>
-    <w:lsdException w:name="List Table 7 Colorful Accent 1" w:uiPriority="52"/>
-    <w:lsdException w:name="List Table 1 Light Accent 2" w:uiPriority="46"/>
-    <w:lsdException w:name="List Table 2 Accent 2" w:uiPriority="47"/>
-    <w:lsdException w:name="List Table 3 Accent 2" w:uiPriority="48"/>
-    <w:lsdException w:name="List Table 4 Accent 2" w:uiPriority="49"/>
-    <w:lsdException w:name="List Table 5 Dark Accent 2" w:uiPriority="50"/>
-    <w:lsdException w:name="List Table 6 Colorful Accent 2" w:uiPriority="51"/>
-    <w:lsdException w:name="List Table 7 Colorful Accent 2" w:uiPriority="52"/>
-    <w:lsdException w:name="List Table 1 Light Accent 3" w:uiPriority="46"/>
-    <w:lsdException w:name="List Table 2 Accent 3" w:uiPriority="47"/>
-    <w:lsdException w:name="List Table 3 Accent 3" w:uiPriority="48"/>
-    <w:lsdException w:name="List Table 4 Accent 3" w:uiPriority="49"/>
-    <w:lsdException w:name="List Table 5 Dark Accent 3" w:uiPriority="50"/>
-    <w:lsdException w:name="List Table 6 Colorful Accent 3" w:uiPriority="51"/>
-    <w:lsdException w:name="List Table 7 Colorful Accent 3" w:uiPriority="52"/>
-    <w:lsdException w:name="List Table 1 Light Accent 4" w:uiPriority="46"/>
-    <w:lsdException w:name="List Table 2 Accent 4" w:uiPriority="47"/>
-    <w:lsdException w:name="List Table 3 Accent 4" w:uiPriority="48"/>
-    <w:lsdException w:name="List Table 4 Accent 4" w:uiPriority="49"/>
-    <w:lsdException w:name="List Table 5 Dark Accent 4" w:uiPriority="50"/>
-    <w:lsdException w:name="List Table 6 Colorful Accent 4" w:uiPriority="51"/>
-    <w:lsdException w:name="List Table 7 Colorful Accent 4" w:uiPriority="52"/>
-    <w:lsdException w:name="List Table 1 Light Accent 5" w:uiPriority="46"/>
-    <w:lsdException w:name="List Table 2 Accent 5" w:uiPriority="47"/>
-    <w:lsdException w:name="List Table 3 Accent 5" w:uiPriority="48"/>
-    <w:lsdException w:name="List Table 4 Accent 5" w:uiPriority="49"/>
-    <w:lsdException w:name="List Table 5 Dark Accent 5" w:uiPriority="50"/>
-    <w:lsdException w:name="List Table 6 Colorful Accent 5" w:uiPriority="51"/>
-    <w:lsdException w:name="List Table 7 Colorful Accent 5" w:uiPriority="52"/>
-    <w:lsdException w:name="List Table 1 Light Accent 6" w:uiPriority="46"/>
-    <w:lsdException w:name="List Table 2 Accent 6" w:uiPriority="47"/>
-    <w:lsdException w:name="List Table 3 Accent 6" w:uiPriority="48"/>
-    <w:lsdException w:name="List Table 4 Accent 6" w:uiPriority="49"/>
-    <w:lsdException w:name="List Table 5 Dark Accent 6" w:uiPriority="50"/>
-    <w:lsdException w:name="List Table 6 Colorful Accent 6" w:uiPriority="51"/>
-    <w:lsdException w:name="List Table 7 Colorful Accent 6" w:uiPriority="52"/>
+  <w:latentStyles w:defLockedState="0" w:defUIPriority="99" w:defSemiHidden="1" w:defUnhideWhenUsed="1" w:defQFormat="0" w:count="267">
+    <w:lsdException w:name="Normal" w:semiHidden="0" w:uiPriority="0" w:unhideWhenUsed="0" w:qFormat="1"/>
+    <w:lsdException w:name="heading 1" w:semiHidden="0" w:uiPriority="9" w:unhideWhenUsed="0" w:qFormat="1"/>
+    <w:lsdException w:name="heading 2" w:uiPriority="9" w:qFormat="1"/>
+    <w:lsdException w:name="heading 3" w:uiPriority="9" w:qFormat="1"/>
+    <w:lsdException w:name="heading 4" w:uiPriority="9" w:qFormat="1"/>
+    <w:lsdException w:name="heading 5" w:uiPriority="9" w:qFormat="1"/>
+    <w:lsdException w:name="heading 6" w:uiPriority="9" w:qFormat="1"/>
+    <w:lsdException w:name="heading 7" w:uiPriority="9" w:qFormat="1"/>
+    <w:lsdException w:name="heading 8" w:uiPriority="9" w:qFormat="1"/>
+    <w:lsdException w:name="heading 9" w:uiPriority="9" w:qFormat="1"/>
+    <w:lsdException w:name="toc 1" w:uiPriority="39"/>
+    <w:lsdException w:name="toc 2" w:uiPriority="39"/>
+    <w:lsdException w:name="toc 3" w:uiPriority="39"/>
+    <w:lsdException w:name="toc 4" w:uiPriority="39"/>
+    <w:lsdException w:name="toc 5" w:uiPriority="39"/>
+    <w:lsdException w:name="toc 6" w:uiPriority="39"/>
+    <w:lsdException w:name="toc 7" w:uiPriority="39"/>
+    <w:lsdException w:name="toc 8" w:uiPriority="39"/>
+    <w:lsdException w:name="toc 9" w:uiPriority="39"/>
+    <w:lsdException w:name="caption" w:uiPriority="35" w:qFormat="1"/>
+    <w:lsdException w:name="Title" w:semiHidden="0" w:uiPriority="10" w:unhideWhenUsed="0" w:qFormat="1"/>
+    <w:lsdException w:name="Default Paragraph Font" w:uiPriority="1"/>
+    <w:lsdException w:name="Subtitle" w:semiHidden="0" w:uiPriority="11" w:unhideWhenUsed="0" w:qFormat="1"/>
+    <w:lsdException w:name="Strong" w:semiHidden="0" w:uiPriority="22" w:unhideWhenUsed="0" w:qFormat="1"/>
+    <w:lsdException w:name="Emphasis" w:semiHidden="0" w:uiPriority="20" w:unhideWhenUsed="0" w:qFormat="1"/>
+    <w:lsdException w:name="Table Grid" w:semiHidden="0" w:uiPriority="39" w:unhideWhenUsed="0"/>
+    <w:lsdException w:name="Placeholder Text" w:unhideWhenUsed="0"/>
+    <w:lsdException w:name="No Spacing" w:semiHidden="0" w:uiPriority="1" w:unhideWhenUsed="0" w:qFormat="1"/>
+    <w:lsdException w:name="Light Shading" w:semiHidden="0" w:uiPriority="60" w:unhideWhenUsed="0"/>
+    <w:lsdException w:name="Light List" w:semiHidden="0" w:uiPriority="61" w:unhideWhenUsed="0"/>
+    <w:lsdException w:name="Light Grid" w:semiHidden="0" w:uiPriority="62" w:unhideWhenUsed="0"/>
+    <w:lsdException w:name="Medium Shading 1" w:semiHidden="0" w:uiPriority="63" w:unhideWhenUsed="0"/>
+    <w:lsdException w:name="Medium Shading 2" w:semiHidden="0" w:uiPriority="64" w:unhideWhenUsed="0"/>
+    <w:lsdException w:name="Medium List 1" w:semiHidden="0" w:uiPriority="65" w:unhideWhenUsed="0"/>
+    <w:lsdException w:name="Medium List 2" w:semiHidden="0" w:uiPriority="66" w:unhideWhenUsed="0"/>
+    <w:lsdException w:name="Medium Grid 1" w:semiHidden="0" w:uiPriority="67" w:unhideWhenUsed="0"/>
+    <w:lsdException w:name="Medium Grid 2" w:semiHidden="0" w:uiPriority="68" w:unhideWhenUsed="0"/>
+    <w:lsdException w:name="Medium Grid 3" w:semiHidden="0" w:uiPriority="69" w:unhideWhenUsed="0"/>
+    <w:lsdException w:name="Dark List" w:semiHidden="0" w:uiPriority="70" w:unhideWhenUsed="0"/>
+    <w:lsdException w:name="Colorful Shading" w:semiHidden="0" w:uiPriority="71" w:unhideWhenUsed="0"/>
+    <w:lsdException w:name="Colorful List" w:semiHidden="0" w:uiPriority="72" w:unhideWhenUsed="0"/>
+    <w:lsdException w:name="Colorful Grid" w:semiHidden="0" w:uiPriority="73" w:unhideWhenUsed="0"/>
+    <w:lsdException w:name="Light Shading Accent 1" w:semiHidden="0" w:uiPriority="60" w:unhideWhenUsed="0"/>
+    <w:lsdException w:name="Light List Accent 1" w:semiHidden="0" w:uiPriority="61" w:unhideWhenUsed="0"/>
+    <w:lsdException w:name="Light Grid Accent 1" w:semiHidden="0" w:uiPriority="62" w:unhideWhenUsed="0"/>
+    <w:lsdException w:name="Medium Shading 1 Accent 1" w:semiHidden="0" w:uiPriority="63" w:unhideWhenUsed="0"/>
+    <w:lsdException w:name="Medium Shading 2 Accent 1" w:semiHidden="0" w:uiPriority="64" w:unhideWhenUsed="0"/>
+    <w:lsdException w:name="Medium List 1 Accent 1" w:semiHidden="0" w:uiPriority="65" w:unhideWhenUsed="0"/>
+    <w:lsdException w:name="Revision" w:unhideWhenUsed="0"/>
+    <w:lsdException w:name="List Paragraph" w:semiHidden="0" w:uiPriority="34" w:unhideWhenUsed="0" w:qFormat="1"/>
+    <w:lsdException w:name="Quote" w:semiHidden="0" w:uiPriority="29" w:unhideWhenUsed="0" w:qFormat="1"/>
+    <w:lsdException w:name="Intense Quote" w:semiHidden="0" w:uiPriority="30" w:unhideWhenUsed="0" w:qFormat="1"/>
+    <w:lsdException w:name="Medium List 2 Accent 1" w:semiHidden="0" w:uiPriority="66" w:unhideWhenUsed="0"/>
+    <w:lsdException w:name="Medium Grid 1 Accent 1" w:semiHidden="0" w:uiPriority="67" w:unhideWhenUsed="0"/>
+    <w:lsdException w:name="Medium Grid 2 Accent 1" w:semiHidden="0" w:uiPriority="68" w:unhideWhenUsed="0"/>
+    <w:lsdException w:name="Medium Grid 3 Accent 1" w:semiHidden="0" w:uiPriority="69" w:unhideWhenUsed="0"/>
+    <w:lsdException w:name="Dark List Accent 1" w:semiHidden="0" w:uiPriority="70" w:unhideWhenUsed="0"/>
+    <w:lsdException w:name="Colorful Shading Accent 1" w:semiHidden="0" w:uiPriority="71" w:unhideWhenUsed="0"/>
+    <w:lsdException w:name="Colorful List Accent 1" w:semiHidden="0" w:uiPriority="72" w:unhideWhenUsed="0"/>
+    <w:lsdException w:name="Colorful Grid Accent 1" w:semiHidden="0" w:uiPriority="73" w:unhideWhenUsed="0"/>
+    <w:lsdException w:name="Light Shading Accent 2" w:semiHidden="0" w:uiPriority="60" w:unhideWhenUsed="0"/>
+    <w:lsdException w:name="Light List Accent 2" w:semiHidden="0" w:uiPriority="61" w:unhideWhenUsed="0"/>
+    <w:lsdException w:name="Light Grid Accent 2" w:semiHidden="0" w:uiPriority="62" w:unhideWhenUsed="0"/>
+    <w:lsdException w:name="Medium Shading 1 Accent 2" w:semiHidden="0" w:uiPriority="63" w:unhideWhenUsed="0"/>
+    <w:lsdException w:name="Medium Shading 2 Accent 2" w:semiHidden="0" w:uiPriority="64" w:unhideWhenUsed="0"/>
+    <w:lsdException w:name="Medium List 1 Accent 2" w:semiHidden="0" w:uiPriority="65" w:unhideWhenUsed="0"/>
+    <w:lsdException w:name="Medium List 2 Accent 2" w:semiHidden="0" w:uiPriority="66" w:unhideWhenUsed="0"/>
+    <w:lsdException w:name="Medium Grid 1 Accent 2" w:semiHidden="0" w:uiPriority="67" w:unhideWhenUsed="0"/>
+    <w:lsdException w:name="Medium Grid 2 Accent 2" w:semiHidden="0" w:uiPriority="68" w:unhideWhenUsed="0"/>
+    <w:lsdException w:name="Medium Grid 3 Accent 2" w:semiHidden="0" w:uiPriority="69" w:unhideWhenUsed="0"/>
+    <w:lsdException w:name="Dark List Accent 2" w:semiHidden="0" w:uiPriority="70" w:unhideWhenUsed="0"/>
+    <w:lsdException w:name="Colorful Shading Accent 2" w:semiHidden="0" w:uiPriority="71" w:unhideWhenUsed="0"/>
+    <w:lsdException w:name="Colorful List Accent 2" w:semiHidden="0" w:uiPriority="72" w:unhideWhenUsed="0"/>
+    <w:lsdException w:name="Colorful Grid Accent 2" w:semiHidden="0" w:uiPriority="73" w:unhideWhenUsed="0"/>
+    <w:lsdException w:name="Light Shading Accent 3" w:semiHidden="0" w:uiPriority="60" w:unhideWhenUsed="0"/>
+    <w:lsdException w:name="Light List Accent 3" w:semiHidden="0" w:uiPriority="61" w:unhideWhenUsed="0"/>
+    <w:lsdException w:name="Light Grid Accent 3" w:semiHidden="0" w:uiPriority="62" w:unhideWhenUsed="0"/>
+    <w:lsdException w:name="Medium Shading 1 Accent 3" w:semiHidden="0" w:uiPriority="63" w:unhideWhenUsed="0"/>
+    <w:lsdException w:name="Medium Shading 2 Accent 3" w:semiHidden="0" w:uiPriority="64" w:unhideWhenUsed="0"/>
+    <w:lsdException w:name="Medium List 1 Accent 3" w:semiHidden="0" w:uiPriority="65" w:unhideWhenUsed="0"/>
+    <w:lsdException w:name="Medium List 2 Accent 3" w:semiHidden="0" w:uiPriority="66" w:unhideWhenUsed="0"/>
+    <w:lsdException w:name="Medium Grid 1 Accent 3" w:semiHidden="0" w:uiPriority="67" w:unhideWhenUsed="0"/>
+    <w:lsdException w:name="Medium Grid 2 Accent 3" w:semiHidden="0" w:uiPriority="68" w:unhideWhenUsed="0"/>
+    <w:lsdException w:name="Medium Grid 3 Accent 3" w:semiHidden="0" w:uiPriority="69" w:unhideWhenUsed="0"/>
+    <w:lsdException w:name="Dark List Accent 3" w:semiHidden="0" w:uiPriority="70" w:unhideWhenUsed="0"/>
+    <w:lsdException w:name="Colorful Shading Accent 3" w:semiHidden="0" w:uiPriority="71" w:unhideWhenUsed="0"/>
+    <w:lsdException w:name="Colorful List Accent 3" w:semiHidden="0" w:uiPriority="72" w:unhideWhenUsed="0"/>
+    <w:lsdException w:name="Colorful Grid Accent 3" w:semiHidden="0" w:uiPriority="73" w:unhideWhenUsed="0"/>
+    <w:lsdException w:name="Light Shading Accent 4" w:semiHidden="0" w:uiPriority="60" w:unhideWhenUsed="0"/>
+    <w:lsdException w:name="Light List Accent 4" w:semiHidden="0" w:uiPriority="61" w:unhideWhenUsed="0"/>
+    <w:lsdException w:name="Light Grid Accent 4" w:semiHidden="0" w:uiPriority="62" w:unhideWhenUsed="0"/>
+    <w:lsdException w:name="Medium Shading 1 Accent 4" w:semiHidden="0" w:uiPriority="63" w:unhideWhenUsed="0"/>
+    <w:lsdException w:name="Medium Shading 2 Accent 4" w:semiHidden="0" w:uiPriority="64" w:unhideWhenUsed="0"/>
+    <w:lsdException w:name="Medium List 1 Accent 4" w:semiHidden="0" w:uiPriority="65" w:unhideWhenUsed="0"/>
+    <w:lsdException w:name="Medium List 2 Accent 4" w:semiHidden="0" w:uiPriority="66" w:unhideWhenUsed="0"/>
+    <w:lsdException w:name="Medium Grid 1 Accent 4" w:semiHidden="0" w:uiPriority="67" w:unhideWhenUsed="0"/>
+    <w:lsdException w:name="Medium Grid 2 Accent 4" w:semiHidden="0" w:uiPriority="68" w:unhideWhenUsed="0"/>
+    <w:lsdException w:name="Medium Grid 3 Accent 4" w:semiHidden="0" w:uiPriority="69" w:unhideWhenUsed="0"/>
+    <w:lsdException w:name="Dark List Accent 4" w:semiHidden="0" w:uiPriority="70" w:unhideWhenUsed="0"/>
+    <w:lsdException w:name="Colorful Shading Accent 4" w:semiHidden="0" w:uiPriority="71" w:unhideWhenUsed="0"/>
+    <w:lsdException w:name="Colorful List Accent 4" w:semiHidden="0" w:uiPriority="72" w:unhideWhenUsed="0"/>
+    <w:lsdException w:name="Colorful Grid Accent 4" w:semiHidden="0" w:uiPriority="73" w:unhideWhenUsed="0"/>
+    <w:lsdException w:name="Light Shading Accent 5" w:semiHidden="0" w:uiPriority="60" w:unhideWhenUsed="0"/>
+    <w:lsdException w:name="Light List Accent 5" w:semiHidden="0" w:uiPriority="61" w:unhideWhenUsed="0"/>
+    <w:lsdException w:name="Light Grid Accent 5" w:semiHidden="0" w:uiPriority="62" w:unhideWhenUsed="0"/>
+    <w:lsdException w:name="Medium Shading 1 Accent 5" w:semiHidden="0" w:uiPriority="63" w:unhideWhenUsed="0"/>
+    <w:lsdException w:name="Medium Shading 2 Accent 5" w:semiHidden="0" w:uiPriority="64" w:unhideWhenUsed="0"/>
+    <w:lsdException w:name="Medium List 1 Accent 5" w:semiHidden="0" w:uiPriority="65" w:unhideWhenUsed="0"/>
+    <w:lsdException w:name="Medium List 2 Accent 5" w:semiHidden="0" w:uiPriority="66" w:unhideWhenUsed="0"/>
+    <w:lsdException w:name="Medium Grid 1 Accent 5" w:semiHidden="0" w:uiPriority="67" w:unhideWhenUsed="0"/>
+    <w:lsdException w:name="Medium Grid 2 Accent 5" w:semiHidden="0" w:uiPriority="68" w:unhideWhenUsed="0"/>
+    <w:lsdException w:name="Medium Grid 3 Accent 5" w:semiHidden="0" w:uiPriority="69" w:unhideWhenUsed="0"/>
+    <w:lsdException w:name="Dark List Accent 5" w:semiHidden="0" w:uiPriority="70" w:unhideWhenUsed="0"/>
+    <w:lsdException w:name="Colorful Shading Accent 5" w:semiHidden="0" w:uiPriority="71" w:unhideWhenUsed="0"/>
+    <w:lsdException w:name="Colorful List Accent 5" w:semiHidden="0" w:uiPriority="72" w:unhideWhenUsed="0"/>
+    <w:lsdException w:name="Colorful Grid Accent 5" w:semiHidden="0" w:uiPriority="73" w:unhideWhenUsed="0"/>
+    <w:lsdException w:name="Light Shading Accent 6" w:semiHidden="0" w:uiPriority="60" w:unhideWhenUsed="0"/>
+    <w:lsdException w:name="Light List Accent 6" w:semiHidden="0" w:uiPriority="61" w:unhideWhenUsed="0"/>
+    <w:lsdException w:name="Light Grid Accent 6" w:semiHidden="0" w:uiPriority="62" w:unhideWhenUsed="0"/>
+    <w:lsdException w:name="Medium Shading 1 Accent 6" w:semiHidden="0" w:uiPriority="63" w:unhideWhenUsed="0"/>
+    <w:lsdException w:name="Medium Shading 2 Accent 6" w:semiHidden="0" w:uiPriority="64" w:unhideWhenUsed="0"/>
+    <w:lsdException w:name="Medium List 1 Accent 6" w:semiHidden="0" w:uiPriority="65" w:unhideWhenUsed="0"/>
+    <w:lsdException w:name="Medium List 2 Accent 6" w:semiHidden="0" w:uiPriority="66" w:unhideWhenUsed="0"/>
+    <w:lsdException w:name="Medium Grid 1 Accent 6" w:semiHidden="0" w:uiPriority="67" w:unhideWhenUsed="0"/>
+    <w:lsdException w:name="Medium Grid 2 Accent 6" w:semiHidden="0" w:uiPriority="68" w:unhideWhenUsed="0"/>
+    <w:lsdException w:name="Medium Grid 3 Accent 6" w:semiHidden="0" w:uiPriority="69" w:unhideWhenUsed="0"/>
+    <w:lsdException w:name="Dark List Accent 6" w:semiHidden="0" w:uiPriority="70" w:unhideWhenUsed="0"/>
+    <w:lsdException w:name="Colorful Shading Accent 6" w:semiHidden="0" w:uiPriority="71" w:unhideWhenUsed="0"/>
+    <w:lsdException w:name="Colorful List Accent 6" w:semiHidden="0" w:uiPriority="72" w:unhideWhenUsed="0"/>
+    <w:lsdException w:name="Colorful Grid Accent 6" w:semiHidden="0" w:uiPriority="73" w:unhideWhenUsed="0"/>
+    <w:lsdException w:name="Subtle Emphasis" w:semiHidden="0" w:uiPriority="19" w:unhideWhenUsed="0" w:qFormat="1"/>
+    <w:lsdException w:name="Intense Emphasis" w:semiHidden="0" w:uiPriority="21" w:unhideWhenUsed="0" w:qFormat="1"/>
+    <w:lsdException w:name="Subtle Reference" w:semiHidden="0" w:uiPriority="31" w:unhideWhenUsed="0" w:qFormat="1"/>
+    <w:lsdException w:name="Intense Reference" w:semiHidden="0" w:uiPriority="32" w:unhideWhenUsed="0" w:qFormat="1"/>
+    <w:lsdException w:name="Book Title" w:semiHidden="0" w:uiPriority="33" w:unhideWhenUsed="0" w:qFormat="1"/>
+    <w:lsdException w:name="Bibliography" w:uiPriority="37"/>
+    <w:lsdException w:name="TOC Heading" w:uiPriority="39" w:qFormat="1"/>
+  </w:latentStyles>
+  <w:style w:type="paragraph" w:default="1" w:styleId="Normal">
+    <w:name w:val="Normal"/>
+    <w:qFormat/>
+    <w:pPr>
+      <w:bidi/>
+    </w:pPr>
+  </w:style>
+  <w:style w:type="paragraph" w:styleId="Heading1">
+    <w:name w:val="heading 1"/>
+    <w:basedOn w:val="Normal"/>
+    <w:next w:val="Normal"/>
+    <w:link w:val="Heading1Char"/>
+    <w:uiPriority w:val="9"/>
+    <w:qFormat/>
+    <w:rsid w:val="005562B3"/>
+    <w:pPr>
+      <w:keepNext/>
+      <w:keepLines/>
+      <w:spacing w:before="240" w:after="0"/>
+      <w:outlineLvl w:val="0"/>
+    </w:pPr>
+    <w:rPr>
+      <w:rFonts w:asciiTheme="majorHAnsi" w:eastAsiaTheme="majorEastAsia" w:hAnsiTheme="majorHAnsi" w:cstheme="majorBidi"/>
+      <w:color w:val="2E74B5" w:themeColor="accent1" w:themeShade="BF"/>
+      <w:sz w:val="32"/>
+      <w:szCs w:val="32"/>
+    </w:rPr>
+  </w:style>
+  <w:style w:type="paragraph" w:styleId="Heading2">
+    <w:name w:val="heading 2"/>
+    <w:basedOn w:val="Normal"/>
+    <w:next w:val="Normal"/>
+    <w:link w:val="Heading2Char"/>
+    <w:uiPriority w:val="9"/>
+    <w:unhideWhenUsed/>
+    <w:qFormat/>
+    <w:rsid w:val="005562B3"/>
+    <w:pPr>
+      <w:keepNext/>
+      <w:keepLines/>
+      <w:spacing w:before="40" w:after="0"/>
+      <w:outlineLvl w:val="1"/>
+    </w:pPr>
+    <w:rPr>
+      <w:rFonts w:asciiTheme="majorHAnsi" w:eastAsiaTheme="majorEastAsia" w:hAnsiTheme="majorHAnsi" w:cstheme="majorBidi"/>
+      <w:color w:val="2E74B5" w:themeColor="accent1" w:themeShade="BF"/>
+      <w:sz w:val="26"/>
+      <w:szCs w:val="26"/>
+    </w:rPr>
+  </w:style>
+  <w:style w:type="character" w:default="1" w:styleId="DefaultParagraphFont">
+    <w:name w:val="Default Paragraph Font"/>
+    <w:uiPriority w:val="1"/>
+    <w:semiHidden/>
+    <w:unhideWhenUsed/>
+  </w:style>
+  <w:style w:type="table" w:default="1" w:styleId="TableNormal">
+    <w:name w:val="Normal Table"/>
+    <w:uiPriority w:val="99"/>
+    <w:semiHidden/>
+    <w:unhideWhenUsed/>
+    <w:tblPr>
+      <w:tblInd w:w="0" w:type="dxa"/>
+      <w:tblCellMar>
+        <w:top w:w="0" w:type="dxa"/>
+        <w:left w:w="108" w:type="dxa"/>
+        <w:bottom w:w="0" w:type="dxa"/>
+        <w:right w:w="108" w:type="dxa"/>
+      </w:tblCellMar>
+    </w:tblPr>
+  </w:style>
+  <w:style w:type="numbering" w:default="1" w:styleId="NoList">
+    <w:name w:val="No List"/>
+    <w:uiPriority w:val="99"/>
+    <w:semiHidden/>
+    <w:unhideWhenUsed/>
+  </w:style>
+  <w:style w:type="character" w:customStyle="1" w:styleId="Heading2Char">
+    <w:name w:val="Heading 2 Char"/>
+    <w:basedOn w:val="DefaultParagraphFont"/>
+    <w:link w:val="Heading2"/>
+    <w:uiPriority w:val="9"/>
+    <w:rsid w:val="005562B3"/>
+    <w:rPr>
+      <w:rFonts w:asciiTheme="majorHAnsi" w:eastAsiaTheme="majorEastAsia" w:hAnsiTheme="majorHAnsi" w:cstheme="majorBidi"/>
+      <w:color w:val="2E74B5" w:themeColor="accent1" w:themeShade="BF"/>
+      <w:sz w:val="26"/>
+      <w:szCs w:val="26"/>
+    </w:rPr>
+  </w:style>
+  <w:style w:type="character" w:customStyle="1" w:styleId="Heading1Char">
+    <w:name w:val="Heading 1 Char"/>
+    <w:basedOn w:val="DefaultParagraphFont"/>
+    <w:link w:val="Heading1"/>
+    <w:uiPriority w:val="9"/>
+    <w:rsid w:val="005562B3"/>
+    <w:rPr>
+      <w:rFonts w:asciiTheme="majorHAnsi" w:eastAsiaTheme="majorEastAsia" w:hAnsiTheme="majorHAnsi" w:cstheme="majorBidi"/>
+      <w:color w:val="2E74B5" w:themeColor="accent1" w:themeShade="BF"/>
+      <w:sz w:val="32"/>
+      <w:szCs w:val="32"/>
+    </w:rPr>
+  </w:style>
+  <w:style w:type="paragraph" w:styleId="ListParagraph">
+    <w:name w:val="List Paragraph"/>
+    <w:basedOn w:val="Normal"/>
+    <w:uiPriority w:val="34"/>
+    <w:qFormat/>
+    <w:rsid w:val="00A948CF"/>
+    <w:pPr>
+      <w:ind w:left="720"/>
+      <w:contextualSpacing/>
+    </w:pPr>
+  </w:style>
+  <w:style w:type="character" w:styleId="CommentReference">
+    <w:name w:val="annotation reference"/>
+    <w:basedOn w:val="DefaultParagraphFont"/>
+    <w:uiPriority w:val="99"/>
+    <w:semiHidden/>
+    <w:unhideWhenUsed/>
+    <w:rsid w:val="00A948CF"/>
+    <w:rPr>
+      <w:sz w:val="16"/>
+      <w:szCs w:val="16"/>
+    </w:rPr>
+  </w:style>
+  <w:style w:type="paragraph" w:styleId="CommentText">
+    <w:name w:val="annotation text"/>
+    <w:basedOn w:val="Normal"/>
+    <w:link w:val="CommentTextChar"/>
+    <w:uiPriority w:val="99"/>
+    <w:semiHidden/>
+    <w:unhideWhenUsed/>
+    <w:rsid w:val="00A948CF"/>
+    <w:pPr>
+      <w:spacing w:line="240" w:lineRule="auto"/>
+    </w:pPr>
+    <w:rPr>
+      <w:sz w:val="20"/>
+      <w:szCs w:val="20"/>
+    </w:rPr>
+  </w:style>
+  <w:style w:type="character" w:customStyle="1" w:styleId="CommentTextChar">
+    <w:name w:val="Comment Text Char"/>
+    <w:basedOn w:val="DefaultParagraphFont"/>
+    <w:link w:val="CommentText"/>
+    <w:uiPriority w:val="99"/>
+    <w:semiHidden/>
+    <w:rsid w:val="00A948CF"/>
+    <w:rPr>
+      <w:sz w:val="20"/>
+      <w:szCs w:val="20"/>
+    </w:rPr>
+  </w:style>
+  <w:style w:type="paragraph" w:styleId="CommentSubject">
+    <w:name w:val="annotation subject"/>
+    <w:basedOn w:val="CommentText"/>
+    <w:next w:val="CommentText"/>
+    <w:link w:val="CommentSubjectChar"/>
+    <w:uiPriority w:val="99"/>
+    <w:semiHidden/>
+    <w:unhideWhenUsed/>
+    <w:rsid w:val="00A948CF"/>
+    <w:rPr>
+      <w:b/>
+      <w:bCs/>
+    </w:rPr>
+  </w:style>
+  <w:style w:type="character" w:customStyle="1" w:styleId="CommentSubjectChar">
+    <w:name w:val="Comment Subject Char"/>
+    <w:basedOn w:val="CommentTextChar"/>
+    <w:link w:val="CommentSubject"/>
+    <w:uiPriority w:val="99"/>
+    <w:semiHidden/>
+    <w:rsid w:val="00A948CF"/>
+    <w:rPr>
+      <w:b/>
+      <w:bCs/>
+      <w:sz w:val="20"/>
+      <w:szCs w:val="20"/>
+    </w:rPr>
+  </w:style>
+  <w:style w:type="paragraph" w:styleId="BalloonText">
+    <w:name w:val="Balloon Text"/>
+    <w:basedOn w:val="Normal"/>
+    <w:link w:val="BalloonTextChar"/>
+    <w:uiPriority w:val="99"/>
+    <w:semiHidden/>
+    <w:unhideWhenUsed/>
+    <w:rsid w:val="00A948CF"/>
+    <w:pPr>
+      <w:spacing w:after="0" w:line="240" w:lineRule="auto"/>
+    </w:pPr>
+    <w:rPr>
+      <w:rFonts w:ascii="Segoe UI" w:hAnsi="Segoe UI" w:cs="Segoe UI"/>
+      <w:sz w:val="18"/>
+      <w:szCs w:val="18"/>
+    </w:rPr>
+  </w:style>
+  <w:style w:type="character" w:customStyle="1" w:styleId="BalloonTextChar">
+    <w:name w:val="Balloon Text Char"/>
+    <w:basedOn w:val="DefaultParagraphFont"/>
+    <w:link w:val="BalloonText"/>
+    <w:uiPriority w:val="99"/>
+    <w:semiHidden/>
+    <w:rsid w:val="00A948CF"/>
+    <w:rPr>
+      <w:rFonts w:ascii="Segoe UI" w:hAnsi="Segoe UI" w:cs="Segoe UI"/>
+      <w:sz w:val="18"/>
+      <w:szCs w:val="18"/>
+    </w:rPr>
+  </w:style>
+</w:styles>
+</file>
+
+<file path=word/stylesWithEffects.xml><?xml version="1.0" encoding="utf-8"?>
+<w:styles xmlns:wpc="http://schemas.microsoft.com/office/word/2010/wordprocessingCanvas" xmlns:mc="http://schemas.openxmlformats.org/markup-compatibility/2006" xmlns:o="urn:schemas-microsoft-com:office:office" xmlns:r="http://schemas.openxmlformats.org/officeDocument/2006/relationships" xmlns:m="http://schemas.openxmlformats.org/officeDocument/2006/math" xmlns:v="urn:schemas-microsoft-com:vml" xmlns:wp14="http://schemas.microsoft.com/office/word/2010/wordprocessingDrawing" xmlns:wp="http://schemas.openxmlformats.org/drawingml/2006/wordprocessingDrawing" xmlns:w10="urn:schemas-microsoft-com:office:word" xmlns:w="http://schemas.openxmlformats.org/wordprocessingml/2006/main" xmlns:w14="http://schemas.microsoft.com/office/word/2010/wordml" xmlns:wpg="http://schemas.microsoft.com/office/word/2010/wordprocessingGroup" xmlns:wpi="http://schemas.microsoft.com/office/word/2010/wordprocessingInk" xmlns:wne="http://schemas.microsoft.com/office/word/2006/wordml" xmlns:wps="http://schemas.microsoft.com/office/word/2010/wordprocessingShape" mc:Ignorable="w14 wp14">
+  <w:docDefaults>
+    <w:rPrDefault>
+      <w:rPr>
+        <w:rFonts w:asciiTheme="minorHAnsi" w:eastAsiaTheme="minorHAnsi" w:hAnsiTheme="minorHAnsi" w:cstheme="minorBidi"/>
+        <w:sz w:val="22"/>
+        <w:szCs w:val="22"/>
+        <w:lang w:val="en-US" w:eastAsia="en-US" w:bidi="he-IL"/>
+      </w:rPr>
+    </w:rPrDefault>
+    <w:pPrDefault>
+      <w:pPr>
+        <w:spacing w:after="160" w:line="259" w:lineRule="auto"/>
+      </w:pPr>
+    </w:pPrDefault>
+  </w:docDefaults>
+  <w:latentStyles w:defLockedState="0" w:defUIPriority="99" w:defSemiHidden="1" w:defUnhideWhenUsed="1" w:defQFormat="0" w:count="267">
+    <w:lsdException w:name="Normal" w:semiHidden="0" w:uiPriority="0" w:unhideWhenUsed="0" w:qFormat="1"/>
+    <w:lsdException w:name="heading 1" w:semiHidden="0" w:uiPriority="9" w:unhideWhenUsed="0" w:qFormat="1"/>
+    <w:lsdException w:name="heading 2" w:uiPriority="9" w:qFormat="1"/>
+    <w:lsdException w:name="heading 3" w:uiPriority="9" w:qFormat="1"/>
+    <w:lsdException w:name="heading 4" w:uiPriority="9" w:qFormat="1"/>
+    <w:lsdException w:name="heading 5" w:uiPriority="9" w:qFormat="1"/>
+    <w:lsdException w:name="heading 6" w:uiPriority="9" w:qFormat="1"/>
+    <w:lsdException w:name="heading 7" w:uiPriority="9" w:qFormat="1"/>
+    <w:lsdException w:name="heading 8" w:uiPriority="9" w:qFormat="1"/>
+    <w:lsdException w:name="heading 9" w:uiPriority="9" w:qFormat="1"/>
+    <w:lsdException w:name="toc 1" w:uiPriority="39"/>
+    <w:lsdException w:name="toc 2" w:uiPriority="39"/>
+    <w:lsdException w:name="toc 3" w:uiPriority="39"/>
+    <w:lsdException w:name="toc 4" w:uiPriority="39"/>
+    <w:lsdException w:name="toc 5" w:uiPriority="39"/>
+    <w:lsdException w:name="toc 6" w:uiPriority="39"/>
+    <w:lsdException w:name="toc 7" w:uiPriority="39"/>
+    <w:lsdException w:name="toc 8" w:uiPriority="39"/>
+    <w:lsdException w:name="toc 9" w:uiPriority="39"/>
+    <w:lsdException w:name="caption" w:uiPriority="35" w:qFormat="1"/>
+    <w:lsdException w:name="Title" w:semiHidden="0" w:uiPriority="10" w:unhideWhenUsed="0" w:qFormat="1"/>
+    <w:lsdException w:name="Default Paragraph Font" w:uiPriority="1"/>
+    <w:lsdException w:name="Subtitle" w:semiHidden="0" w:uiPriority="11" w:unhideWhenUsed="0" w:qFormat="1"/>
+    <w:lsdException w:name="Strong" w:semiHidden="0" w:uiPriority="22" w:unhideWhenUsed="0" w:qFormat="1"/>
+    <w:lsdException w:name="Emphasis" w:semiHidden="0" w:uiPriority="20" w:unhideWhenUsed="0" w:qFormat="1"/>
+    <w:lsdException w:name="Table Grid" w:semiHidden="0" w:uiPriority="39" w:unhideWhenUsed="0"/>
+    <w:lsdException w:name="Placeholder Text" w:unhideWhenUsed="0"/>
+    <w:lsdException w:name="No Spacing" w:semiHidden="0" w:uiPriority="1" w:unhideWhenUsed="0" w:qFormat="1"/>
+    <w:lsdException w:name="Light Shading" w:semiHidden="0" w:uiPriority="60" w:unhideWhenUsed="0"/>
+    <w:lsdException w:name="Light List" w:semiHidden="0" w:uiPriority="61" w:unhideWhenUsed="0"/>
+    <w:lsdException w:name="Light Grid" w:semiHidden="0" w:uiPriority="62" w:unhideWhenUsed="0"/>
+    <w:lsdException w:name="Medium Shading 1" w:semiHidden="0" w:uiPriority="63" w:unhideWhenUsed="0"/>
+    <w:lsdException w:name="Medium Shading 2" w:semiHidden="0" w:uiPriority="64" w:unhideWhenUsed="0"/>
+    <w:lsdException w:name="Medium List 1" w:semiHidden="0" w:uiPriority="65" w:unhideWhenUsed="0"/>
+    <w:lsdException w:name="Medium List 2" w:semiHidden="0" w:uiPriority="66" w:unhideWhenUsed="0"/>
+    <w:lsdException w:name="Medium Grid 1" w:semiHidden="0" w:uiPriority="67" w:unhideWhenUsed="0"/>
+    <w:lsdException w:name="Medium Grid 2" w:semiHidden="0" w:uiPriority="68" w:unhideWhenUsed="0"/>
+    <w:lsdException w:name="Medium Grid 3" w:semiHidden="0" w:uiPriority="69" w:unhideWhenUsed="0"/>
+    <w:lsdException w:name="Dark List" w:semiHidden="0" w:uiPriority="70" w:unhideWhenUsed="0"/>
+    <w:lsdException w:name="Colorful Shading" w:semiHidden="0" w:uiPriority="71" w:unhideWhenUsed="0"/>
+    <w:lsdException w:name="Colorful List" w:semiHidden="0" w:uiPriority="72" w:unhideWhenUsed="0"/>
+    <w:lsdException w:name="Colorful Grid" w:semiHidden="0" w:uiPriority="73" w:unhideWhenUsed="0"/>
+    <w:lsdException w:name="Light Shading Accent 1" w:semiHidden="0" w:uiPriority="60" w:unhideWhenUsed="0"/>
+    <w:lsdException w:name="Light List Accent 1" w:semiHidden="0" w:uiPriority="61" w:unhideWhenUsed="0"/>
+    <w:lsdException w:name="Light Grid Accent 1" w:semiHidden="0" w:uiPriority="62" w:unhideWhenUsed="0"/>
+    <w:lsdException w:name="Medium Shading 1 Accent 1" w:semiHidden="0" w:uiPriority="63" w:unhideWhenUsed="0"/>
+    <w:lsdException w:name="Medium Shading 2 Accent 1" w:semiHidden="0" w:uiPriority="64" w:unhideWhenUsed="0"/>
+    <w:lsdException w:name="Medium List 1 Accent 1" w:semiHidden="0" w:uiPriority="65" w:unhideWhenUsed="0"/>
+    <w:lsdException w:name="Revision" w:unhideWhenUsed="0"/>
+    <w:lsdException w:name="List Paragraph" w:semiHidden="0" w:uiPriority="34" w:unhideWhenUsed="0" w:qFormat="1"/>
+    <w:lsdException w:name="Quote" w:semiHidden="0" w:uiPriority="29" w:unhideWhenUsed="0" w:qFormat="1"/>
+    <w:lsdException w:name="Intense Quote" w:semiHidden="0" w:uiPriority="30" w:unhideWhenUsed="0" w:qFormat="1"/>
+    <w:lsdException w:name="Medium List 2 Accent 1" w:semiHidden="0" w:uiPriority="66" w:unhideWhenUsed="0"/>
+    <w:lsdException w:name="Medium Grid 1 Accent 1" w:semiHidden="0" w:uiPriority="67" w:unhideWhenUsed="0"/>
+    <w:lsdException w:name="Medium Grid 2 Accent 1" w:semiHidden="0" w:uiPriority="68" w:unhideWhenUsed="0"/>
+    <w:lsdException w:name="Medium Grid 3 Accent 1" w:semiHidden="0" w:uiPriority="69" w:unhideWhenUsed="0"/>
+    <w:lsdException w:name="Dark List Accent 1" w:semiHidden="0" w:uiPriority="70" w:unhideWhenUsed="0"/>
+    <w:lsdException w:name="Colorful Shading Accent 1" w:semiHidden="0" w:uiPriority="71" w:unhideWhenUsed="0"/>
+    <w:lsdException w:name="Colorful List Accent 1" w:semiHidden="0" w:uiPriority="72" w:unhideWhenUsed="0"/>
+    <w:lsdException w:name="Colorful Grid Accent 1" w:semiHidden="0" w:uiPriority="73" w:unhideWhenUsed="0"/>
+    <w:lsdException w:name="Light Shading Accent 2" w:semiHidden="0" w:uiPriority="60" w:unhideWhenUsed="0"/>
+    <w:lsdException w:name="Light List Accent 2" w:semiHidden="0" w:uiPriority="61" w:unhideWhenUsed="0"/>
+    <w:lsdException w:name="Light Grid Accent 2" w:semiHidden="0" w:uiPriority="62" w:unhideWhenUsed="0"/>
+    <w:lsdException w:name="Medium Shading 1 Accent 2" w:semiHidden="0" w:uiPriority="63" w:unhideWhenUsed="0"/>
+    <w:lsdException w:name="Medium Shading 2 Accent 2" w:semiHidden="0" w:uiPriority="64" w:unhideWhenUsed="0"/>
+    <w:lsdException w:name="Medium List 1 Accent 2" w:semiHidden="0" w:uiPriority="65" w:unhideWhenUsed="0"/>
+    <w:lsdException w:name="Medium List 2 Accent 2" w:semiHidden="0" w:uiPriority="66" w:unhideWhenUsed="0"/>
+    <w:lsdException w:name="Medium Grid 1 Accent 2" w:semiHidden="0" w:uiPriority="67" w:unhideWhenUsed="0"/>
+    <w:lsdException w:name="Medium Grid 2 Accent 2" w:semiHidden="0" w:uiPriority="68" w:unhideWhenUsed="0"/>
+    <w:lsdException w:name="Medium Grid 3 Accent 2" w:semiHidden="0" w:uiPriority="69" w:unhideWhenUsed="0"/>
+    <w:lsdException w:name="Dark List Accent 2" w:semiHidden="0" w:uiPriority="70" w:unhideWhenUsed="0"/>
+    <w:lsdException w:name="Colorful Shading Accent 2" w:semiHidden="0" w:uiPriority="71" w:unhideWhenUsed="0"/>
+    <w:lsdException w:name="Colorful List Accent 2" w:semiHidden="0" w:uiPriority="72" w:unhideWhenUsed="0"/>
+    <w:lsdException w:name="Colorful Grid Accent 2" w:semiHidden="0" w:uiPriority="73" w:unhideWhenUsed="0"/>
+    <w:lsdException w:name="Light Shading Accent 3" w:semiHidden="0" w:uiPriority="60" w:unhideWhenUsed="0"/>
+    <w:lsdException w:name="Light List Accent 3" w:semiHidden="0" w:uiPriority="61" w:unhideWhenUsed="0"/>
+    <w:lsdException w:name="Light Grid Accent 3" w:semiHidden="0" w:uiPriority="62" w:unhideWhenUsed="0"/>
+    <w:lsdException w:name="Medium Shading 1 Accent 3" w:semiHidden="0" w:uiPriority="63" w:unhideWhenUsed="0"/>
+    <w:lsdException w:name="Medium Shading 2 Accent 3" w:semiHidden="0" w:uiPriority="64" w:unhideWhenUsed="0"/>
+    <w:lsdException w:name="Medium List 1 Accent 3" w:semiHidden="0" w:uiPriority="65" w:unhideWhenUsed="0"/>
+    <w:lsdException w:name="Medium List 2 Accent 3" w:semiHidden="0" w:uiPriority="66" w:unhideWhenUsed="0"/>
+    <w:lsdException w:name="Medium Grid 1 Accent 3" w:semiHidden="0" w:uiPriority="67" w:unhideWhenUsed="0"/>
+    <w:lsdException w:name="Medium Grid 2 Accent 3" w:semiHidden="0" w:uiPriority="68" w:unhideWhenUsed="0"/>
+    <w:lsdException w:name="Medium Grid 3 Accent 3" w:semiHidden="0" w:uiPriority="69" w:unhideWhenUsed="0"/>
+    <w:lsdException w:name="Dark List Accent 3" w:semiHidden="0" w:uiPriority="70" w:unhideWhenUsed="0"/>
+    <w:lsdException w:name="Colorful Shading Accent 3" w:semiHidden="0" w:uiPriority="71" w:unhideWhenUsed="0"/>
+    <w:lsdException w:name="Colorful List Accent 3" w:semiHidden="0" w:uiPriority="72" w:unhideWhenUsed="0"/>
+    <w:lsdException w:name="Colorful Grid Accent 3" w:semiHidden="0" w:uiPriority="73" w:unhideWhenUsed="0"/>
+    <w:lsdException w:name="Light Shading Accent 4" w:semiHidden="0" w:uiPriority="60" w:unhideWhenUsed="0"/>
+    <w:lsdException w:name="Light List Accent 4" w:semiHidden="0" w:uiPriority="61" w:unhideWhenUsed="0"/>
+    <w:lsdException w:name="Light Grid Accent 4" w:semiHidden="0" w:uiPriority="62" w:unhideWhenUsed="0"/>
+    <w:lsdException w:name="Medium Shading 1 Accent 4" w:semiHidden="0" w:uiPriority="63" w:unhideWhenUsed="0"/>
+    <w:lsdException w:name="Medium Shading 2 Accent 4" w:semiHidden="0" w:uiPriority="64" w:unhideWhenUsed="0"/>
+    <w:lsdException w:name="Medium List 1 Accent 4" w:semiHidden="0" w:uiPriority="65" w:unhideWhenUsed="0"/>
+    <w:lsdException w:name="Medium List 2 Accent 4" w:semiHidden="0" w:uiPriority="66" w:unhideWhenUsed="0"/>
+    <w:lsdException w:name="Medium Grid 1 Accent 4" w:semiHidden="0" w:uiPriority="67" w:unhideWhenUsed="0"/>
+    <w:lsdException w:name="Medium Grid 2 Accent 4" w:semiHidden="0" w:uiPriority="68" w:unhideWhenUsed="0"/>
+    <w:lsdException w:name="Medium Grid 3 Accent 4" w:semiHidden="0" w:uiPriority="69" w:unhideWhenUsed="0"/>
+    <w:lsdException w:name="Dark List Accent 4" w:semiHidden="0" w:uiPriority="70" w:unhideWhenUsed="0"/>
+    <w:lsdException w:name="Colorful Shading Accent 4" w:semiHidden="0" w:uiPriority="71" w:unhideWhenUsed="0"/>
+    <w:lsdException w:name="Colorful List Accent 4" w:semiHidden="0" w:uiPriority="72" w:unhideWhenUsed="0"/>
+    <w:lsdException w:name="Colorful Grid Accent 4" w:semiHidden="0" w:uiPriority="73" w:unhideWhenUsed="0"/>
+    <w:lsdException w:name="Light Shading Accent 5" w:semiHidden="0" w:uiPriority="60" w:unhideWhenUsed="0"/>
+    <w:lsdException w:name="Light List Accent 5" w:semiHidden="0" w:uiPriority="61" w:unhideWhenUsed="0"/>
+    <w:lsdException w:name="Light Grid Accent 5" w:semiHidden="0" w:uiPriority="62" w:unhideWhenUsed="0"/>
+    <w:lsdException w:name="Medium Shading 1 Accent 5" w:semiHidden="0" w:uiPriority="63" w:unhideWhenUsed="0"/>
+    <w:lsdException w:name="Medium Shading 2 Accent 5" w:semiHidden="0" w:uiPriority="64" w:unhideWhenUsed="0"/>
+    <w:lsdException w:name="Medium List 1 Accent 5" w:semiHidden="0" w:uiPriority="65" w:unhideWhenUsed="0"/>
+    <w:lsdException w:name="Medium List 2 Accent 5" w:semiHidden="0" w:uiPriority="66" w:unhideWhenUsed="0"/>
+    <w:lsdException w:name="Medium Grid 1 Accent 5" w:semiHidden="0" w:uiPriority="67" w:unhideWhenUsed="0"/>
+    <w:lsdException w:name="Medium Grid 2 Accent 5" w:semiHidden="0" w:uiPriority="68" w:unhideWhenUsed="0"/>
+    <w:lsdException w:name="Medium Grid 3 Accent 5" w:semiHidden="0" w:uiPriority="69" w:unhideWhenUsed="0"/>
+    <w:lsdException w:name="Dark List Accent 5" w:semiHidden="0" w:uiPriority="70" w:unhideWhenUsed="0"/>
+    <w:lsdException w:name="Colorful Shading Accent 5" w:semiHidden="0" w:uiPriority="71" w:unhideWhenUsed="0"/>
+    <w:lsdException w:name="Colorful List Accent 5" w:semiHidden="0" w:uiPriority="72" w:unhideWhenUsed="0"/>
+    <w:lsdException w:name="Colorful Grid Accent 5" w:semiHidden="0" w:uiPriority="73" w:unhideWhenUsed="0"/>
+    <w:lsdException w:name="Light Shading Accent 6" w:semiHidden="0" w:uiPriority="60" w:unhideWhenUsed="0"/>
+    <w:lsdException w:name="Light List Accent 6" w:semiHidden="0" w:uiPriority="61" w:unhideWhenUsed="0"/>
+    <w:lsdException w:name="Light Grid Accent 6" w:semiHidden="0" w:uiPriority="62" w:unhideWhenUsed="0"/>
+    <w:lsdException w:name="Medium Shading 1 Accent 6" w:semiHidden="0" w:uiPriority="63" w:unhideWhenUsed="0"/>
+    <w:lsdException w:name="Medium Shading 2 Accent 6" w:semiHidden="0" w:uiPriority="64" w:unhideWhenUsed="0"/>
+    <w:lsdException w:name="Medium List 1 Accent 6" w:semiHidden="0" w:uiPriority="65" w:unhideWhenUsed="0"/>
+    <w:lsdException w:name="Medium List 2 Accent 6" w:semiHidden="0" w:uiPriority="66" w:unhideWhenUsed="0"/>
+    <w:lsdException w:name="Medium Grid 1 Accent 6" w:semiHidden="0" w:uiPriority="67" w:unhideWhenUsed="0"/>
+    <w:lsdException w:name="Medium Grid 2 Accent 6" w:semiHidden="0" w:uiPriority="68" w:unhideWhenUsed="0"/>
+    <w:lsdException w:name="Medium Grid 3 Accent 6" w:semiHidden="0" w:uiPriority="69" w:unhideWhenUsed="0"/>
+    <w:lsdException w:name="Dark List Accent 6" w:semiHidden="0" w:uiPriority="70" w:unhideWhenUsed="0"/>
+    <w:lsdException w:name="Colorful Shading Accent 6" w:semiHidden="0" w:uiPriority="71" w:unhideWhenUsed="0"/>
+    <w:lsdException w:name="Colorful List Accent 6" w:semiHidden="0" w:uiPriority="72" w:unhideWhenUsed="0"/>
+    <w:lsdException w:name="Colorful Grid Accent 6" w:semiHidden="0" w:uiPriority="73" w:unhideWhenUsed="0"/>
+    <w:lsdException w:name="Subtle Emphasis" w:semiHidden="0" w:uiPriority="19" w:unhideWhenUsed="0" w:qFormat="1"/>
+    <w:lsdException w:name="Intense Emphasis" w:semiHidden="0" w:uiPriority="21" w:unhideWhenUsed="0" w:qFormat="1"/>
+    <w:lsdException w:name="Subtle Reference" w:semiHidden="0" w:uiPriority="31" w:unhideWhenUsed="0" w:qFormat="1"/>
+    <w:lsdException w:name="Intense Reference" w:semiHidden="0" w:uiPriority="32" w:unhideWhenUsed="0" w:qFormat="1"/>
+    <w:lsdException w:name="Book Title" w:semiHidden="0" w:uiPriority="33" w:unhideWhenUsed="0" w:qFormat="1"/>
+    <w:lsdException w:name="Bibliography" w:uiPriority="37"/>
+    <w:lsdException w:name="TOC Heading" w:uiPriority="39" w:qFormat="1"/>
   </w:latentStyles>
   <w:style w:type="paragraph" w:default="1" w:styleId="Normal">
     <w:name w:val="Normal"/>
@@ -1350,7 +1816,7 @@
   <a:extraClrSchemeLst/>
   <a:extLst>
     <a:ext uri="{05A4C25C-085E-4340-85A3-A5531E510DB2}">
-      <thm15:themeFamily xmlns:thm15="http://schemas.microsoft.com/office/thememl/2012/main" name="Office Theme" id="{62F939B6-93AF-4DB8-9C6B-D6C7DFDC589F}" vid="{4A3C46E8-61CC-4603-A589-7422A47A8E4A}"/>
+      <thm15:themeFamily xmlns:thm15="http://schemas.microsoft.com/office/thememl/2012/main" xmlns="" name="Office Theme" id="{62F939B6-93AF-4DB8-9C6B-D6C7DFDC589F}" vid="{4A3C46E8-61CC-4603-A589-7422A47A8E4A}"/>
     </a:ext>
   </a:extLst>
 </a:theme>
@@ -1361,7 +1827,7 @@
 </file>
 
 <file path=customXml/itemProps1.xml><?xml version="1.0" encoding="utf-8"?>
-<ds:datastoreItem xmlns:ds="http://schemas.openxmlformats.org/officeDocument/2006/customXml" ds:itemID="{37CDC38C-7753-4A73-9578-1AD35D207002}">
+<ds:datastoreItem xmlns:ds="http://schemas.openxmlformats.org/officeDocument/2006/customXml" ds:itemID="{83DA7919-3100-4145-89C8-AE380D59CDE4}">
   <ds:schemaRefs>
     <ds:schemaRef ds:uri="http://schemas.openxmlformats.org/officeDocument/2006/bibliography"/>
   </ds:schemaRefs>

</xml_diff>

<commit_message>
Answers.docx contains everything that came to my mind.
</commit_message>
<xml_diff>
--- a/hw1/part2/Answers.docx
+++ b/hw1/part2/Answers.docx
@@ -4,91 +4,86 @@
   <w:body>
     <w:p>
       <w:pPr>
-        <w:pStyle w:val="ListParagraph"/>
-        <w:bidi w:val="0"/>
-        <w:rPr>
-          <w:b/>
-          <w:bCs/>
-        </w:rPr>
-      </w:pPr>
-      <w:r>
-        <w:rPr>
-          <w:b/>
-          <w:bCs/>
-        </w:rPr>
-        <w:t>I AM HERE: 31:55</w:t>
-      </w:r>
-    </w:p>
-    <w:p>
-      <w:pPr>
         <w:pStyle w:val="Heading1"/>
-      </w:pPr>
+        <w:bidi w:val="0"/>
+      </w:pPr>
+      <w:r>
+        <w:t>Part 2 – Answers</w:t>
+      </w:r>
+    </w:p>
+    <w:p>
+      <w:pPr>
+        <w:pStyle w:val="Heading2"/>
+        <w:bidi w:val="0"/>
+        <w:rPr>
+          <w:rtl/>
+        </w:rPr>
+      </w:pPr>
+      <w:r>
+        <w:t>1.</w:t>
+      </w:r>
+    </w:p>
+    <w:p>
+      <w:pPr>
+        <w:bidi w:val="0"/>
+      </w:pPr>
+      <w:r>
+        <w:t xml:space="preserve">Writing tests before </w:t>
+      </w:r>
+      <w:r>
+        <w:t>writing the API</w:t>
+      </w:r>
+      <w:r>
+        <w:t xml:space="preserve"> saves you from </w:t>
+      </w:r>
+      <w:r>
+        <w:t>wasting time on writing code/spec</w:t>
+      </w:r>
+      <w:r>
+        <w:t>s</w:t>
+      </w:r>
+      <w:r>
+        <w:t xml:space="preserve"> </w:t>
+      </w:r>
+      <w:r>
+        <w:t xml:space="preserve">you’ll later </w:t>
+      </w:r>
+      <w:r>
+        <w:t>throw away.</w:t>
+      </w:r>
+      <w:r>
+        <w:t xml:space="preserve"> Continuing writing tests throughout the process of creating the API prevents surprises and </w:t>
+      </w:r>
+      <w:r>
+        <w:t xml:space="preserve">provides </w:t>
+      </w:r>
+      <w:r>
+        <w:t xml:space="preserve">example code that uses the API – </w:t>
+      </w:r>
+      <w:r>
+        <w:t xml:space="preserve">that </w:t>
+      </w:r>
+      <w:r>
+        <w:t xml:space="preserve">can be </w:t>
+      </w:r>
+      <w:r>
+        <w:t xml:space="preserve">used </w:t>
+      </w:r>
+      <w:r>
+        <w:t xml:space="preserve">for the documentation of the API.  </w:t>
+      </w:r>
       <w:bookmarkStart w:id="0" w:name="_GoBack"/>
       <w:bookmarkEnd w:id="0"/>
     </w:p>
     <w:p>
       <w:pPr>
-        <w:pStyle w:val="Heading1"/>
-        <w:rPr>
-          <w:rtl/>
-        </w:rPr>
-      </w:pPr>
-      <w:r>
-        <w:rPr>
-          <w:rFonts w:hint="cs"/>
-          <w:rtl/>
-        </w:rPr>
-        <w:t xml:space="preserve">חלק ב' </w:t>
-      </w:r>
-      <w:r>
-        <w:rPr>
-          <w:rFonts w:cstheme="minorBidi"/>
-          <w:rtl/>
-        </w:rPr>
-        <w:t>–</w:t>
-      </w:r>
-      <w:r>
-        <w:rPr>
-          <w:rFonts w:hint="cs"/>
-          <w:rtl/>
-        </w:rPr>
-        <w:t xml:space="preserve"> תשובות לשאלות</w:t>
-      </w:r>
-    </w:p>
-    <w:p>
-      <w:pPr>
         <w:pStyle w:val="Heading2"/>
-        <w:rPr>
-          <w:rtl/>
-        </w:rPr>
-      </w:pPr>
-      <w:r>
-        <w:rPr>
-          <w:rFonts w:hint="cs"/>
-          <w:rtl/>
-        </w:rPr>
-        <w:t>1.</w:t>
-      </w:r>
-    </w:p>
-    <w:p>
-      <w:pPr>
-        <w:rPr>
-          <w:rtl/>
-        </w:rPr>
-      </w:pPr>
-    </w:p>
-    <w:p>
-      <w:pPr>
-        <w:pStyle w:val="Heading2"/>
-        <w:rPr>
-          <w:rtl/>
-        </w:rPr>
-      </w:pPr>
-      <w:r>
-        <w:rPr>
-          <w:rFonts w:hint="cs"/>
-          <w:rtl/>
-        </w:rPr>
+        <w:bidi w:val="0"/>
+        <w:rPr>
+          <w:rtl/>
+        </w:rPr>
+      </w:pPr>
+      <w:r>
         <w:t>2.</w:t>
       </w:r>
     </w:p>
@@ -209,7 +204,6 @@
           <w:numId w:val="2"/>
         </w:numPr>
         <w:rPr>
-          <w:rFonts w:hint="cs"/>
           <w:strike/>
         </w:rPr>
       </w:pPr>
@@ -369,6 +363,71 @@
     <w:p>
       <w:pPr>
         <w:pStyle w:val="ListParagraph"/>
+      </w:pPr>
+    </w:p>
+    <w:p>
+      <w:pPr>
+        <w:pStyle w:val="ListParagraph"/>
+        <w:numPr>
+          <w:ilvl w:val="0"/>
+          <w:numId w:val="2"/>
+        </w:numPr>
+        <w:bidi w:val="0"/>
+      </w:pPr>
+      <w:r>
+        <w:t>Minimize mutability. Classes should be immutable, unless there’s a good reason for them not to be</w:t>
+      </w:r>
+      <w:r>
+        <w:t>.</w:t>
+      </w:r>
+    </w:p>
+    <w:p>
+      <w:pPr>
+        <w:pStyle w:val="ListParagraph"/>
+      </w:pPr>
+    </w:p>
+    <w:p>
+      <w:pPr>
+        <w:pStyle w:val="ListParagraph"/>
+        <w:numPr>
+          <w:ilvl w:val="0"/>
+          <w:numId w:val="2"/>
+        </w:numPr>
+        <w:bidi w:val="0"/>
+      </w:pPr>
+      <w:r>
+        <w:t>Functions that change</w:t>
+      </w:r>
+      <w:r>
+        <w:t xml:space="preserve"> the state should </w:t>
+      </w:r>
+      <w:r>
+        <w:t xml:space="preserve">have </w:t>
+      </w:r>
+      <w:r>
+        <w:t xml:space="preserve">a name </w:t>
+      </w:r>
+      <w:r>
+        <w:t xml:space="preserve">with a verb </w:t>
+      </w:r>
+      <w:r>
+        <w:t>(“</w:t>
+      </w:r>
+      <w:proofErr w:type="spellStart"/>
+      <w:r>
+        <w:t>clearInterruptStatus</w:t>
+      </w:r>
+      <w:proofErr w:type="spellEnd"/>
+      <w:r>
+        <w:t>” instead</w:t>
+      </w:r>
+      <w:r>
+        <w:t xml:space="preserve"> of “interrupted” in the example from the lecture).</w:t>
+      </w:r>
+    </w:p>
+    <w:p>
+      <w:pPr>
+        <w:pStyle w:val="ListParagraph"/>
         <w:bidi w:val="0"/>
         <w:ind w:left="1440"/>
       </w:pPr>
@@ -445,13 +504,29 @@
     </w:p>
     <w:p>
       <w:pPr>
+        <w:bidi w:val="0"/>
+        <w:rPr>
+          <w:rFonts w:asciiTheme="majorHAnsi" w:eastAsiaTheme="majorEastAsia" w:hAnsiTheme="majorHAnsi" w:cstheme="majorBidi"/>
+          <w:color w:val="2E74B5" w:themeColor="accent1" w:themeShade="BF"/>
+          <w:sz w:val="26"/>
+          <w:szCs w:val="26"/>
+          <w:rtl/>
+        </w:rPr>
+      </w:pPr>
+      <w:r>
+        <w:rPr>
+          <w:rtl/>
+        </w:rPr>
+        <w:br w:type="page"/>
+      </w:r>
+    </w:p>
+    <w:p>
+      <w:pPr>
         <w:pStyle w:val="Heading2"/>
-      </w:pPr>
-      <w:r>
-        <w:rPr>
-          <w:rFonts w:hint="cs"/>
-          <w:rtl/>
-        </w:rPr>
+        <w:bidi w:val="0"/>
+      </w:pPr>
+      <w:r>
+        <w:lastRenderedPageBreak/>
         <w:t>3.</w:t>
       </w:r>
     </w:p>
@@ -460,7 +535,13 @@
         <w:bidi w:val="0"/>
       </w:pPr>
       <w:r>
-        <w:t>Using Checked Exceptions is bad because it requires the user to deal with each such exception (catch/declare it)</w:t>
+        <w:t xml:space="preserve">Using Checked Exceptions is bad because it </w:t>
+      </w:r>
+      <w:r>
+        <w:t xml:space="preserve">forces </w:t>
+      </w:r>
+      <w:r>
+        <w:t>the user to deal with each such exception (catch/declare it)</w:t>
       </w:r>
       <w:proofErr w:type="gramStart"/>
       <w:r>
@@ -468,7 +549,13 @@
       </w:r>
       <w:proofErr w:type="gramEnd"/>
       <w:r>
-        <w:t xml:space="preserve"> It turns out 99% of the times, the user wouldn’t want to deal with exceptions thrown by library code, and instead would prefer to simply get an immediate indication of the failure.</w:t>
+        <w:t xml:space="preserve"> It turns out 99% of the times, the user wouldn’t want to deal with exceptions thrown by library code, and instead would prefer to simply get an immediate indication of the failure</w:t>
+      </w:r>
+      <w:r>
+        <w:t xml:space="preserve"> (if failure is even possible at all)</w:t>
+      </w:r>
+      <w:r>
+        <w:t>.</w:t>
       </w:r>
     </w:p>
     <w:p>
@@ -484,6 +571,55 @@
         </w:rPr>
         <w:t>In the video – we learn that having checked exceptions in an API is bad because it makes implementation “leak” into the interface (if later you want to change the implementation such that different exceptions are relevant – it’s a problem).</w:t>
       </w:r>
+    </w:p>
+    <w:p>
+      <w:pPr>
+        <w:bidi w:val="0"/>
+        <w:rPr>
+          <w:noProof/>
+        </w:rPr>
+      </w:pPr>
+      <w:r>
+        <w:t xml:space="preserve">In the </w:t>
+      </w:r>
+      <w:r>
+        <w:t xml:space="preserve">lecture </w:t>
+      </w:r>
+      <w:r>
+        <w:t xml:space="preserve">we are given the example of the clone function in </w:t>
+      </w:r>
+      <w:proofErr w:type="spellStart"/>
+      <w:r>
+        <w:t>Cloneable</w:t>
+      </w:r>
+      <w:proofErr w:type="spellEnd"/>
+      <w:r>
+        <w:t xml:space="preserve"> interface, throwing a </w:t>
+      </w:r>
+      <w:proofErr w:type="spellStart"/>
+      <w:r>
+        <w:t>CloneNotSupportedException</w:t>
+      </w:r>
+      <w:proofErr w:type="spellEnd"/>
+      <w:r>
+        <w:t xml:space="preserve"> – which is a checked exception, and it’s a bad idea. This was a bad idea, since it forces us to catch the exception each time using the clone function, even when we know for a fact that this exception would not be thrown (because the object we’re cloning is an instance of a class implementing </w:t>
+      </w:r>
+      <w:proofErr w:type="spellStart"/>
+      <w:r>
+        <w:t>Cloneable</w:t>
+      </w:r>
+      <w:proofErr w:type="spellEnd"/>
+      <w:r>
+        <w:t>).</w:t>
+      </w:r>
+    </w:p>
+    <w:p>
+      <w:pPr>
+        <w:bidi w:val="0"/>
+        <w:rPr>
+          <w:strike/>
+        </w:rPr>
+      </w:pPr>
     </w:p>
     <w:p>
       <w:pPr>
@@ -711,6 +847,119 @@
     </w:lvl>
   </w:abstractNum>
   <w:abstractNum w:abstractNumId="2">
+    <w:nsid w:val="5F865D6F"/>
+    <w:multiLevelType w:val="hybridMultilevel"/>
+    <w:tmpl w:val="4504082A"/>
+    <w:lvl w:ilvl="0" w:tplc="04090001">
+      <w:start w:val="1"/>
+      <w:numFmt w:val="bullet"/>
+      <w:lvlText w:val=""/>
+      <w:lvlJc w:val="left"/>
+      <w:pPr>
+        <w:ind w:left="720" w:hanging="360"/>
+      </w:pPr>
+      <w:rPr>
+        <w:rFonts w:ascii="Symbol" w:hAnsi="Symbol" w:hint="default"/>
+      </w:rPr>
+    </w:lvl>
+    <w:lvl w:ilvl="1" w:tplc="04090003" w:tentative="1">
+      <w:start w:val="1"/>
+      <w:numFmt w:val="bullet"/>
+      <w:lvlText w:val="o"/>
+      <w:lvlJc w:val="left"/>
+      <w:pPr>
+        <w:ind w:left="1440" w:hanging="360"/>
+      </w:pPr>
+      <w:rPr>
+        <w:rFonts w:ascii="Courier New" w:hAnsi="Courier New" w:cs="Courier New" w:hint="default"/>
+      </w:rPr>
+    </w:lvl>
+    <w:lvl w:ilvl="2" w:tplc="04090005" w:tentative="1">
+      <w:start w:val="1"/>
+      <w:numFmt w:val="bullet"/>
+      <w:lvlText w:val=""/>
+      <w:lvlJc w:val="left"/>
+      <w:pPr>
+        <w:ind w:left="2160" w:hanging="360"/>
+      </w:pPr>
+      <w:rPr>
+        <w:rFonts w:ascii="Wingdings" w:hAnsi="Wingdings" w:hint="default"/>
+      </w:rPr>
+    </w:lvl>
+    <w:lvl w:ilvl="3" w:tplc="04090001" w:tentative="1">
+      <w:start w:val="1"/>
+      <w:numFmt w:val="bullet"/>
+      <w:lvlText w:val=""/>
+      <w:lvlJc w:val="left"/>
+      <w:pPr>
+        <w:ind w:left="2880" w:hanging="360"/>
+      </w:pPr>
+      <w:rPr>
+        <w:rFonts w:ascii="Symbol" w:hAnsi="Symbol" w:hint="default"/>
+      </w:rPr>
+    </w:lvl>
+    <w:lvl w:ilvl="4" w:tplc="04090003" w:tentative="1">
+      <w:start w:val="1"/>
+      <w:numFmt w:val="bullet"/>
+      <w:lvlText w:val="o"/>
+      <w:lvlJc w:val="left"/>
+      <w:pPr>
+        <w:ind w:left="3600" w:hanging="360"/>
+      </w:pPr>
+      <w:rPr>
+        <w:rFonts w:ascii="Courier New" w:hAnsi="Courier New" w:cs="Courier New" w:hint="default"/>
+      </w:rPr>
+    </w:lvl>
+    <w:lvl w:ilvl="5" w:tplc="04090005" w:tentative="1">
+      <w:start w:val="1"/>
+      <w:numFmt w:val="bullet"/>
+      <w:lvlText w:val=""/>
+      <w:lvlJc w:val="left"/>
+      <w:pPr>
+        <w:ind w:left="4320" w:hanging="360"/>
+      </w:pPr>
+      <w:rPr>
+        <w:rFonts w:ascii="Wingdings" w:hAnsi="Wingdings" w:hint="default"/>
+      </w:rPr>
+    </w:lvl>
+    <w:lvl w:ilvl="6" w:tplc="04090001" w:tentative="1">
+      <w:start w:val="1"/>
+      <w:numFmt w:val="bullet"/>
+      <w:lvlText w:val=""/>
+      <w:lvlJc w:val="left"/>
+      <w:pPr>
+        <w:ind w:left="5040" w:hanging="360"/>
+      </w:pPr>
+      <w:rPr>
+        <w:rFonts w:ascii="Symbol" w:hAnsi="Symbol" w:hint="default"/>
+      </w:rPr>
+    </w:lvl>
+    <w:lvl w:ilvl="7" w:tplc="04090003" w:tentative="1">
+      <w:start w:val="1"/>
+      <w:numFmt w:val="bullet"/>
+      <w:lvlText w:val="o"/>
+      <w:lvlJc w:val="left"/>
+      <w:pPr>
+        <w:ind w:left="5760" w:hanging="360"/>
+      </w:pPr>
+      <w:rPr>
+        <w:rFonts w:ascii="Courier New" w:hAnsi="Courier New" w:cs="Courier New" w:hint="default"/>
+      </w:rPr>
+    </w:lvl>
+    <w:lvl w:ilvl="8" w:tplc="04090005" w:tentative="1">
+      <w:start w:val="1"/>
+      <w:numFmt w:val="bullet"/>
+      <w:lvlText w:val=""/>
+      <w:lvlJc w:val="left"/>
+      <w:pPr>
+        <w:ind w:left="6480" w:hanging="360"/>
+      </w:pPr>
+      <w:rPr>
+        <w:rFonts w:ascii="Wingdings" w:hAnsi="Wingdings" w:hint="default"/>
+      </w:rPr>
+    </w:lvl>
+  </w:abstractNum>
+  <w:abstractNum w:abstractNumId="3">
     <w:nsid w:val="7D660D60"/>
     <w:multiLevelType w:val="hybridMultilevel"/>
     <w:tmpl w:val="5DCA77F6"/>
@@ -806,6 +1055,9 @@
     <w:abstractNumId w:val="1"/>
   </w:num>
   <w:num w:numId="3">
+    <w:abstractNumId w:val="3"/>
+  </w:num>
+  <w:num w:numId="4">
     <w:abstractNumId w:val="2"/>
   </w:num>
 </w:numbering>
@@ -1816,7 +2068,7 @@
   <a:extraClrSchemeLst/>
   <a:extLst>
     <a:ext uri="{05A4C25C-085E-4340-85A3-A5531E510DB2}">
-      <thm15:themeFamily xmlns:thm15="http://schemas.microsoft.com/office/thememl/2012/main" xmlns="" name="Office Theme" id="{62F939B6-93AF-4DB8-9C6B-D6C7DFDC589F}" vid="{4A3C46E8-61CC-4603-A589-7422A47A8E4A}"/>
+      <thm15:themeFamily xmlns="" xmlns:thm15="http://schemas.microsoft.com/office/thememl/2012/main" name="Office Theme" id="{62F939B6-93AF-4DB8-9C6B-D6C7DFDC589F}" vid="{4A3C46E8-61CC-4603-A589-7422A47A8E4A}"/>
     </a:ext>
   </a:extLst>
 </a:theme>
@@ -1827,7 +2079,7 @@
 </file>
 
 <file path=customXml/itemProps1.xml><?xml version="1.0" encoding="utf-8"?>
-<ds:datastoreItem xmlns:ds="http://schemas.openxmlformats.org/officeDocument/2006/customXml" ds:itemID="{83DA7919-3100-4145-89C8-AE380D59CDE4}">
+<ds:datastoreItem xmlns:ds="http://schemas.openxmlformats.org/officeDocument/2006/customXml" ds:itemID="{D70B12E1-AF37-4DC3-99FB-7411CE16AD02}">
   <ds:schemaRefs>
     <ds:schemaRef ds:uri="http://schemas.openxmlformats.org/officeDocument/2006/bibliography"/>
   </ds:schemaRefs>

</xml_diff>